<commit_message>
Updates Resume - Minor layout changes - Experience content improvements
</commit_message>
<xml_diff>
--- a/RyanLMcIntyre-cv-resume.docx
+++ b/RyanLMcIntyre-cv-resume.docx
@@ -464,7 +464,7 @@
                 <w:color w:val="434343"/>
                 <w:rtl w:val="0"/>
               </w:rPr>
-              <w:t xml:space="preserve">Proficient in CSS, HTML, Python, SQL, PHP, Java, MVC</w:t>
+              <w:t xml:space="preserve">Proficient in CSS, HTML, Python, SQL, PHP, MVC</w:t>
             </w:r>
           </w:p>
         </w:tc>
@@ -579,7 +579,10 @@
               <w:keepNext w:val="0"/>
               <w:keepLines w:val="0"/>
               <w:contextualSpacing w:val="0"/>
-              <w:rPr/>
+              <w:rPr>
+                <w:sz w:val="12"/>
+                <w:szCs w:val="12"/>
+              </w:rPr>
             </w:pPr>
             <w:bookmarkStart w:colFirst="0" w:colLast="0" w:name="_568m8j9ylzr3" w:id="3"/>
             <w:bookmarkEnd w:id="3"/>
@@ -589,17 +592,99 @@
               </w:rPr>
               <w:t xml:space="preserve">Experience</w:t>
             </w:r>
-          </w:p>
-          <w:p>
-            <w:pPr>
-              <w:spacing w:after="0" w:before="0" w:line="240" w:lineRule="auto"/>
-              <w:ind w:left="0" w:firstLine="0"/>
+            <w:r>
+              <w:rPr>
+                <w:rtl w:val="0"/>
+              </w:rPr>
+            </w:r>
+          </w:p>
+        </w:tc>
+      </w:tr>
+      <w:tr>
+        <w:tc>
+          <w:tcPr>
+            <w:tcBorders>
+              <w:left w:color="000000" w:space="0" w:sz="0" w:val="nil"/>
+            </w:tcBorders>
+            <w:tcMar>
+              <w:top w:w="28.799999999999997" w:type="dxa"/>
+              <w:left w:w="28.799999999999997" w:type="dxa"/>
+              <w:bottom w:w="28.799999999999997" w:type="dxa"/>
+              <w:right w:w="28.799999999999997" w:type="dxa"/>
+            </w:tcMar>
+          </w:tcPr>
+          <w:p>
+            <w:pPr>
+              <w:pStyle w:val="Heading3"/>
+              <w:keepNext w:val="0"/>
+              <w:keepLines w:val="0"/>
+              <w:widowControl w:val="0"/>
+              <w:tabs>
+                <w:tab w:val="right" w:pos="7185"/>
+              </w:tabs>
               <w:contextualSpacing w:val="0"/>
               <w:rPr>
-                <w:sz w:val="12"/>
-                <w:szCs w:val="12"/>
-              </w:rPr>
-            </w:pPr>
+                <w:color w:val="434343"/>
+              </w:rPr>
+            </w:pPr>
+            <w:bookmarkStart w:colFirst="0" w:colLast="0" w:name="_54fdm6gjw9yq" w:id="4"/>
+            <w:bookmarkEnd w:id="4"/>
+            <w:r>
+              <w:rPr>
+                <w:color w:val="073763"/>
+                <w:sz w:val="22"/>
+                <w:szCs w:val="22"/>
+                <w:rtl w:val="0"/>
+              </w:rPr>
+              <w:t xml:space="preserve">Software Engineer - </w:t>
+            </w:r>
+            <w:r>
+              <w:rPr>
+                <w:color w:val="073763"/>
+                <w:rtl w:val="0"/>
+              </w:rPr>
+              <w:t xml:space="preserve">Teksystems (Wyndham Capital)</w:t>
+            </w:r>
+            <w:r>
+              <w:rPr>
+                <w:rtl w:val="0"/>
+              </w:rPr>
+            </w:r>
+          </w:p>
+        </w:tc>
+        <w:tc>
+          <w:tcPr>
+            <w:tcBorders>
+              <w:left w:color="000000" w:space="0" w:sz="0" w:val="nil"/>
+            </w:tcBorders>
+            <w:tcMar>
+              <w:top w:w="28.799999999999997" w:type="dxa"/>
+              <w:left w:w="28.799999999999997" w:type="dxa"/>
+              <w:bottom w:w="28.799999999999997" w:type="dxa"/>
+              <w:right w:w="28.799999999999997" w:type="dxa"/>
+            </w:tcMar>
+          </w:tcPr>
+          <w:p>
+            <w:pPr>
+              <w:pStyle w:val="Heading3"/>
+              <w:keepNext w:val="0"/>
+              <w:keepLines w:val="0"/>
+              <w:widowControl w:val="0"/>
+              <w:tabs>
+                <w:tab w:val="right" w:pos="7185"/>
+              </w:tabs>
+              <w:contextualSpacing w:val="0"/>
+              <w:jc w:val="right"/>
+              <w:rPr/>
+            </w:pPr>
+            <w:bookmarkStart w:colFirst="0" w:colLast="0" w:name="_c5y7pxg29nbj" w:id="5"/>
+            <w:bookmarkEnd w:id="5"/>
+            <w:r>
+              <w:rPr>
+                <w:rtl w:val="0"/>
+              </w:rPr>
+              <w:t xml:space="preserve">Oct 2017 - Current</w:t>
+            </w:r>
             <w:r>
               <w:rPr>
                 <w:rtl w:val="0"/>
@@ -623,60 +708,6 @@
               <w:right w:w="0.0" w:type="dxa"/>
             </w:tcMar>
           </w:tcPr>
-          <w:p>
-            <w:pPr>
-              <w:pStyle w:val="Heading3"/>
-              <w:keepNext w:val="0"/>
-              <w:keepLines w:val="0"/>
-              <w:widowControl w:val="0"/>
-              <w:tabs>
-                <w:tab w:val="right" w:pos="7185"/>
-              </w:tabs>
-              <w:contextualSpacing w:val="0"/>
-              <w:rPr>
-                <w:sz w:val="12"/>
-                <w:szCs w:val="12"/>
-              </w:rPr>
-            </w:pPr>
-            <w:bookmarkStart w:colFirst="0" w:colLast="0" w:name="_9ioycxbl97s9" w:id="4"/>
-            <w:bookmarkEnd w:id="4"/>
-            <w:r>
-              <w:rPr>
-                <w:color w:val="073763"/>
-                <w:sz w:val="22"/>
-                <w:szCs w:val="22"/>
-                <w:rtl w:val="0"/>
-              </w:rPr>
-              <w:t xml:space="preserve">Software Engineer - </w:t>
-            </w:r>
-            <w:r>
-              <w:rPr>
-                <w:color w:val="073763"/>
-                <w:rtl w:val="0"/>
-              </w:rPr>
-              <w:t xml:space="preserve">Teksystems (Wyndham Capital Mortgage)  </w:t>
-            </w:r>
-            <w:r>
-              <w:rPr>
-                <w:color w:val="073763"/>
-                <w:sz w:val="22"/>
-                <w:szCs w:val="22"/>
-                <w:rtl w:val="0"/>
-              </w:rPr>
-              <w:t xml:space="preserve">                                                       </w:t>
-            </w:r>
-            <w:r>
-              <w:rPr>
-                <w:rtl w:val="0"/>
-              </w:rPr>
-              <w:t xml:space="preserve">Oct 2017 - Current</w:t>
-            </w:r>
-            <w:r>
-              <w:rPr>
-                <w:rtl w:val="0"/>
-              </w:rPr>
-            </w:r>
-          </w:p>
           <w:p>
             <w:pPr>
               <w:widowControl w:val="0"/>
@@ -794,6 +825,99 @@
       <w:tr>
         <w:tc>
           <w:tcPr>
+            <w:tcBorders>
+              <w:left w:color="000000" w:space="0" w:sz="0" w:val="nil"/>
+            </w:tcBorders>
+            <w:tcMar>
+              <w:top w:w="28.799999999999997" w:type="dxa"/>
+              <w:left w:w="28.799999999999997" w:type="dxa"/>
+              <w:bottom w:w="28.799999999999997" w:type="dxa"/>
+              <w:right w:w="28.799999999999997" w:type="dxa"/>
+            </w:tcMar>
+          </w:tcPr>
+          <w:p>
+            <w:pPr>
+              <w:pStyle w:val="Heading3"/>
+              <w:keepNext w:val="0"/>
+              <w:keepLines w:val="0"/>
+              <w:widowControl w:val="0"/>
+              <w:tabs>
+                <w:tab w:val="right" w:pos="7185"/>
+              </w:tabs>
+              <w:contextualSpacing w:val="0"/>
+              <w:rPr>
+                <w:color w:val="434343"/>
+              </w:rPr>
+            </w:pPr>
+            <w:bookmarkStart w:colFirst="0" w:colLast="0" w:name="_m2c92zjd46i5" w:id="8"/>
+            <w:bookmarkEnd w:id="8"/>
+            <w:r>
+              <w:rPr>
+                <w:color w:val="073763"/>
+                <w:sz w:val="22"/>
+                <w:szCs w:val="22"/>
+                <w:rtl w:val="0"/>
+              </w:rPr>
+              <w:t xml:space="preserve">Application Developer - </w:t>
+            </w:r>
+            <w:r>
+              <w:rPr>
+                <w:color w:val="073763"/>
+                <w:rtl w:val="0"/>
+              </w:rPr>
+              <w:t xml:space="preserve">Teksystems (Bank of America)</w:t>
+            </w:r>
+            <w:r>
+              <w:rPr>
+                <w:rtl w:val="0"/>
+              </w:rPr>
+            </w:r>
+          </w:p>
+        </w:tc>
+        <w:tc>
+          <w:tcPr>
+            <w:tcBorders>
+              <w:left w:color="000000" w:space="0" w:sz="0" w:val="nil"/>
+            </w:tcBorders>
+            <w:tcMar>
+              <w:top w:w="28.799999999999997" w:type="dxa"/>
+              <w:left w:w="28.799999999999997" w:type="dxa"/>
+              <w:bottom w:w="28.799999999999997" w:type="dxa"/>
+              <w:right w:w="28.799999999999997" w:type="dxa"/>
+            </w:tcMar>
+          </w:tcPr>
+          <w:p>
+            <w:pPr>
+              <w:pStyle w:val="Heading3"/>
+              <w:keepNext w:val="0"/>
+              <w:keepLines w:val="0"/>
+              <w:widowControl w:val="0"/>
+              <w:tabs>
+                <w:tab w:val="right" w:pos="7185"/>
+              </w:tabs>
+              <w:contextualSpacing w:val="0"/>
+              <w:jc w:val="right"/>
+              <w:rPr/>
+            </w:pPr>
+            <w:bookmarkStart w:colFirst="0" w:colLast="0" w:name="_x3vmxko63tc8" w:id="9"/>
+            <w:bookmarkEnd w:id="9"/>
+            <w:r>
+              <w:rPr>
+                <w:rtl w:val="0"/>
+              </w:rPr>
+              <w:t xml:space="preserve">July 2016 - Sept 2017</w:t>
+            </w:r>
+            <w:r>
+              <w:rPr>
+                <w:rtl w:val="0"/>
+              </w:rPr>
+            </w:r>
+          </w:p>
+        </w:tc>
+      </w:tr>
+      <w:tr>
+        <w:tc>
+          <w:tcPr>
             <w:gridSpan w:val="2"/>
             <w:vMerge w:val="restart"/>
             <w:tcBorders>
@@ -806,60 +930,6 @@
               <w:right w:w="0.0" w:type="dxa"/>
             </w:tcMar>
           </w:tcPr>
-          <w:p>
-            <w:pPr>
-              <w:pStyle w:val="Heading3"/>
-              <w:keepNext w:val="0"/>
-              <w:keepLines w:val="0"/>
-              <w:widowControl w:val="0"/>
-              <w:tabs>
-                <w:tab w:val="right" w:pos="7185"/>
-              </w:tabs>
-              <w:contextualSpacing w:val="0"/>
-              <w:rPr>
-                <w:sz w:val="12"/>
-                <w:szCs w:val="12"/>
-              </w:rPr>
-            </w:pPr>
-            <w:bookmarkStart w:colFirst="0" w:colLast="0" w:name="_f8j35pt6b50n" w:id="7"/>
-            <w:bookmarkEnd w:id="7"/>
-            <w:r>
-              <w:rPr>
-                <w:color w:val="073763"/>
-                <w:sz w:val="22"/>
-                <w:szCs w:val="22"/>
-                <w:rtl w:val="0"/>
-              </w:rPr>
-              <w:t xml:space="preserve">Application Developer - </w:t>
-            </w:r>
-            <w:r>
-              <w:rPr>
-                <w:color w:val="073763"/>
-                <w:rtl w:val="0"/>
-              </w:rPr>
-              <w:t xml:space="preserve">Teksystems (Bank of America)</w:t>
-            </w:r>
-            <w:r>
-              <w:rPr>
-                <w:color w:val="073763"/>
-                <w:sz w:val="22"/>
-                <w:szCs w:val="22"/>
-                <w:rtl w:val="0"/>
-              </w:rPr>
-              <w:t xml:space="preserve">                                                               </w:t>
-            </w:r>
-            <w:r>
-              <w:rPr>
-                <w:rtl w:val="0"/>
-              </w:rPr>
-              <w:t xml:space="preserve">July 2016 - Sept 2017</w:t>
-            </w:r>
-            <w:r>
-              <w:rPr>
-                <w:rtl w:val="0"/>
-              </w:rPr>
-            </w:r>
-          </w:p>
           <w:p>
             <w:pPr>
               <w:widowControl w:val="0"/>
@@ -1018,6 +1088,103 @@
       <w:tr>
         <w:tc>
           <w:tcPr>
+            <w:tcBorders>
+              <w:left w:color="000000" w:space="0" w:sz="0" w:val="nil"/>
+            </w:tcBorders>
+            <w:tcMar>
+              <w:top w:w="28.799999999999997" w:type="dxa"/>
+              <w:left w:w="28.799999999999997" w:type="dxa"/>
+              <w:bottom w:w="28.799999999999997" w:type="dxa"/>
+              <w:right w:w="28.799999999999997" w:type="dxa"/>
+            </w:tcMar>
+          </w:tcPr>
+          <w:p>
+            <w:pPr>
+              <w:pStyle w:val="Heading3"/>
+              <w:keepNext w:val="0"/>
+              <w:keepLines w:val="0"/>
+              <w:widowControl w:val="0"/>
+              <w:tabs>
+                <w:tab w:val="right" w:pos="7185"/>
+              </w:tabs>
+              <w:contextualSpacing w:val="0"/>
+              <w:rPr>
+                <w:color w:val="434343"/>
+              </w:rPr>
+            </w:pPr>
+            <w:bookmarkStart w:colFirst="0" w:colLast="0" w:name="_vi4jfzod5jwr" w:id="12"/>
+            <w:bookmarkEnd w:id="12"/>
+            <w:r>
+              <w:rPr>
+                <w:color w:val="073763"/>
+                <w:sz w:val="22"/>
+                <w:szCs w:val="22"/>
+                <w:rtl w:val="0"/>
+              </w:rPr>
+              <w:t xml:space="preserve">Software Engineer - </w:t>
+            </w:r>
+            <w:r>
+              <w:rPr>
+                <w:color w:val="073763"/>
+                <w:rtl w:val="0"/>
+              </w:rPr>
+              <w:t xml:space="preserve">Acronym Media</w:t>
+            </w:r>
+            <w:r>
+              <w:rPr>
+                <w:rtl w:val="0"/>
+              </w:rPr>
+            </w:r>
+          </w:p>
+        </w:tc>
+        <w:tc>
+          <w:tcPr>
+            <w:tcBorders>
+              <w:left w:color="000000" w:space="0" w:sz="0" w:val="nil"/>
+            </w:tcBorders>
+            <w:tcMar>
+              <w:top w:w="28.799999999999997" w:type="dxa"/>
+              <w:left w:w="28.799999999999997" w:type="dxa"/>
+              <w:bottom w:w="28.799999999999997" w:type="dxa"/>
+              <w:right w:w="28.799999999999997" w:type="dxa"/>
+            </w:tcMar>
+          </w:tcPr>
+          <w:p>
+            <w:pPr>
+              <w:pStyle w:val="Heading2"/>
+              <w:keepNext w:val="0"/>
+              <w:keepLines w:val="0"/>
+              <w:widowControl w:val="0"/>
+              <w:tabs>
+                <w:tab w:val="right" w:pos="6750"/>
+              </w:tabs>
+              <w:ind w:left="165" w:firstLine="0"/>
+              <w:contextualSpacing w:val="0"/>
+              <w:jc w:val="right"/>
+              <w:rPr/>
+            </w:pPr>
+            <w:bookmarkStart w:colFirst="0" w:colLast="0" w:name="_x5woy7ngdafq" w:id="13"/>
+            <w:bookmarkEnd w:id="13"/>
+            <w:r>
+              <w:rPr>
+                <w:color w:val="999999"/>
+                <w:sz w:val="20"/>
+                <w:szCs w:val="20"/>
+                <w:rtl w:val="0"/>
+              </w:rPr>
+              <w:t xml:space="preserve">March 2011 - July 2016</w:t>
+            </w:r>
+            <w:r>
+              <w:rPr>
+                <w:rtl w:val="0"/>
+              </w:rPr>
+            </w:r>
+          </w:p>
+        </w:tc>
+      </w:tr>
+      <w:tr>
+        <w:tc>
+          <w:tcPr>
             <w:gridSpan w:val="2"/>
             <w:vMerge w:val="restart"/>
             <w:tcBorders>
@@ -1030,60 +1197,6 @@
               <w:right w:w="0.0" w:type="dxa"/>
             </w:tcMar>
           </w:tcPr>
-          <w:p>
-            <w:pPr>
-              <w:pStyle w:val="Heading3"/>
-              <w:keepNext w:val="0"/>
-              <w:keepLines w:val="0"/>
-              <w:widowControl w:val="0"/>
-              <w:tabs>
-                <w:tab w:val="right" w:pos="7185"/>
-              </w:tabs>
-              <w:contextualSpacing w:val="0"/>
-              <w:rPr>
-                <w:sz w:val="12"/>
-                <w:szCs w:val="12"/>
-              </w:rPr>
-            </w:pPr>
-            <w:bookmarkStart w:colFirst="0" w:colLast="0" w:name="_6trc1o4o1a6g" w:id="10"/>
-            <w:bookmarkEnd w:id="10"/>
-            <w:r>
-              <w:rPr>
-                <w:color w:val="073763"/>
-                <w:sz w:val="22"/>
-                <w:szCs w:val="22"/>
-                <w:rtl w:val="0"/>
-              </w:rPr>
-              <w:t xml:space="preserve">Software Engineer - </w:t>
-            </w:r>
-            <w:r>
-              <w:rPr>
-                <w:color w:val="073763"/>
-                <w:rtl w:val="0"/>
-              </w:rPr>
-              <w:t xml:space="preserve">Acronym Media </w:t>
-            </w:r>
-            <w:r>
-              <w:rPr>
-                <w:color w:val="073763"/>
-                <w:sz w:val="22"/>
-                <w:szCs w:val="22"/>
-                <w:rtl w:val="0"/>
-              </w:rPr>
-              <w:t xml:space="preserve">                                                                                         </w:t>
-            </w:r>
-            <w:r>
-              <w:rPr>
-                <w:rtl w:val="0"/>
-              </w:rPr>
-              <w:t xml:space="preserve">March 2011 - July 2016</w:t>
-            </w:r>
-            <w:r>
-              <w:rPr>
-                <w:rtl w:val="0"/>
-              </w:rPr>
-            </w:r>
-          </w:p>
           <w:p>
             <w:pPr>
               <w:widowControl w:val="0"/>
@@ -1385,6 +1498,104 @@
       <w:tr>
         <w:tc>
           <w:tcPr>
+            <w:tcBorders>
+              <w:left w:color="000000" w:space="0" w:sz="0" w:val="nil"/>
+            </w:tcBorders>
+            <w:tcMar>
+              <w:top w:w="28.799999999999997" w:type="dxa"/>
+              <w:left w:w="28.799999999999997" w:type="dxa"/>
+              <w:bottom w:w="28.799999999999997" w:type="dxa"/>
+              <w:right w:w="28.799999999999997" w:type="dxa"/>
+            </w:tcMar>
+          </w:tcPr>
+          <w:p>
+            <w:pPr>
+              <w:pStyle w:val="Heading2"/>
+              <w:keepNext w:val="0"/>
+              <w:keepLines w:val="0"/>
+              <w:widowControl w:val="0"/>
+              <w:tabs>
+                <w:tab w:val="right" w:pos="6750"/>
+              </w:tabs>
+              <w:ind w:left="165" w:firstLine="0"/>
+              <w:contextualSpacing w:val="0"/>
+              <w:rPr>
+                <w:color w:val="434343"/>
+              </w:rPr>
+            </w:pPr>
+            <w:bookmarkStart w:colFirst="0" w:colLast="0" w:name="_xhe1ht7nf1y" w:id="15"/>
+            <w:bookmarkEnd w:id="15"/>
+            <w:r>
+              <w:rPr>
+                <w:color w:val="073763"/>
+                <w:rtl w:val="0"/>
+              </w:rPr>
+              <w:t xml:space="preserve">Web Developer - </w:t>
+            </w:r>
+            <w:r>
+              <w:rPr>
+                <w:color w:val="073763"/>
+                <w:sz w:val="20"/>
+                <w:szCs w:val="20"/>
+                <w:rtl w:val="0"/>
+              </w:rPr>
+              <w:t xml:space="preserve">Funsational Inc</w:t>
+            </w:r>
+            <w:r>
+              <w:rPr>
+                <w:rtl w:val="0"/>
+              </w:rPr>
+            </w:r>
+          </w:p>
+        </w:tc>
+        <w:tc>
+          <w:tcPr>
+            <w:tcBorders>
+              <w:left w:color="000000" w:space="0" w:sz="0" w:val="nil"/>
+            </w:tcBorders>
+            <w:tcMar>
+              <w:top w:w="28.799999999999997" w:type="dxa"/>
+              <w:left w:w="28.799999999999997" w:type="dxa"/>
+              <w:bottom w:w="28.799999999999997" w:type="dxa"/>
+              <w:right w:w="28.799999999999997" w:type="dxa"/>
+            </w:tcMar>
+          </w:tcPr>
+          <w:p>
+            <w:pPr>
+              <w:pStyle w:val="Heading2"/>
+              <w:keepNext w:val="0"/>
+              <w:keepLines w:val="0"/>
+              <w:widowControl w:val="0"/>
+              <w:tabs>
+                <w:tab w:val="right" w:pos="6750"/>
+              </w:tabs>
+              <w:ind w:left="165" w:firstLine="0"/>
+              <w:contextualSpacing w:val="0"/>
+              <w:jc w:val="right"/>
+              <w:rPr/>
+            </w:pPr>
+            <w:bookmarkStart w:colFirst="0" w:colLast="0" w:name="_igjqoakyv6io" w:id="16"/>
+            <w:bookmarkEnd w:id="16"/>
+            <w:r>
+              <w:rPr>
+                <w:color w:val="999999"/>
+                <w:sz w:val="20"/>
+                <w:szCs w:val="20"/>
+                <w:rtl w:val="0"/>
+              </w:rPr>
+              <w:t xml:space="preserve">April 2008 - Jan 2011</w:t>
+            </w:r>
+            <w:r>
+              <w:rPr>
+                <w:rtl w:val="0"/>
+              </w:rPr>
+            </w:r>
+          </w:p>
+        </w:tc>
+      </w:tr>
+      <w:tr>
+        <w:tc>
+          <w:tcPr>
             <w:gridSpan w:val="2"/>
             <w:vMerge w:val="restart"/>
             <w:tcBorders>
@@ -1397,62 +1608,6 @@
               <w:right w:w="0.0" w:type="dxa"/>
             </w:tcMar>
           </w:tcPr>
-          <w:p>
-            <w:pPr>
-              <w:pStyle w:val="Heading2"/>
-              <w:keepNext w:val="0"/>
-              <w:keepLines w:val="0"/>
-              <w:widowControl w:val="0"/>
-              <w:tabs>
-                <w:tab w:val="right" w:pos="6750"/>
-              </w:tabs>
-              <w:ind w:left="165" w:firstLine="0"/>
-              <w:contextualSpacing w:val="0"/>
-              <w:rPr>
-                <w:sz w:val="12"/>
-                <w:szCs w:val="12"/>
-              </w:rPr>
-            </w:pPr>
-            <w:bookmarkStart w:colFirst="0" w:colLast="0" w:name="_uw4zx4lp1xvm" w:id="12"/>
-            <w:bookmarkEnd w:id="12"/>
-            <w:r>
-              <w:rPr>
-                <w:color w:val="073763"/>
-                <w:rtl w:val="0"/>
-              </w:rPr>
-              <w:t xml:space="preserve">Web Developer - </w:t>
-            </w:r>
-            <w:r>
-              <w:rPr>
-                <w:color w:val="073763"/>
-                <w:sz w:val="20"/>
-                <w:szCs w:val="20"/>
-                <w:rtl w:val="0"/>
-              </w:rPr>
-              <w:t xml:space="preserve">Funsational Inc</w:t>
-            </w:r>
-            <w:r>
-              <w:rPr>
-                <w:color w:val="073763"/>
-                <w:rtl w:val="0"/>
-              </w:rPr>
-              <w:t xml:space="preserve">                                                                                                    </w:t>
-            </w:r>
-            <w:r>
-              <w:rPr>
-                <w:color w:val="999999"/>
-                <w:sz w:val="20"/>
-                <w:szCs w:val="20"/>
-                <w:rtl w:val="0"/>
-              </w:rPr>
-              <w:t xml:space="preserve">April 2008 - Jan 2011</w:t>
-            </w:r>
-            <w:r>
-              <w:rPr>
-                <w:rtl w:val="0"/>
-              </w:rPr>
-            </w:r>
-          </w:p>
           <w:p>
             <w:pPr>
               <w:widowControl w:val="0"/>
@@ -1700,35 +1855,32 @@
           </w:tcPr>
           <w:p>
             <w:pPr>
+              <w:keepNext w:val="0"/>
+              <w:keepLines w:val="0"/>
+              <w:widowControl w:val="0"/>
+              <w:contextualSpacing w:val="0"/>
+              <w:rPr>
+                <w:sz w:val="12"/>
+                <w:szCs w:val="12"/>
+              </w:rPr>
+            </w:pPr>
+            <w:r>
+              <w:rPr>
+                <w:rtl w:val="0"/>
+              </w:rPr>
+            </w:r>
+          </w:p>
+          <w:p>
+            <w:pPr>
               <w:pStyle w:val="Heading1"/>
               <w:keepNext w:val="0"/>
               <w:keepLines w:val="0"/>
               <w:widowControl w:val="0"/>
               <w:contextualSpacing w:val="0"/>
-              <w:rPr>
-                <w:sz w:val="12"/>
-                <w:szCs w:val="12"/>
-              </w:rPr>
-            </w:pPr>
-            <w:bookmarkStart w:colFirst="0" w:colLast="0" w:name="_8zxiliiup6bb" w:id="14"/>
-            <w:bookmarkEnd w:id="14"/>
-            <w:r>
-              <w:rPr>
-                <w:rtl w:val="0"/>
-              </w:rPr>
-            </w:r>
-          </w:p>
-          <w:p>
-            <w:pPr>
-              <w:pStyle w:val="Heading1"/>
-              <w:keepNext w:val="0"/>
-              <w:keepLines w:val="0"/>
-              <w:widowControl w:val="0"/>
-              <w:contextualSpacing w:val="0"/>
               <w:rPr/>
             </w:pPr>
-            <w:bookmarkStart w:colFirst="0" w:colLast="0" w:name="_vufu83hcgz1w" w:id="15"/>
-            <w:bookmarkEnd w:id="15"/>
+            <w:bookmarkStart w:colFirst="0" w:colLast="0" w:name="_vufu83hcgz1w" w:id="18"/>
+            <w:bookmarkEnd w:id="18"/>
             <w:r>
               <w:rPr>
                 <w:rtl w:val="0"/>
@@ -1810,8 +1962,8 @@
                     <w:contextualSpacing w:val="0"/>
                     <w:rPr/>
                   </w:pPr>
-                  <w:bookmarkStart w:colFirst="0" w:colLast="0" w:name="_t8k11l63z5qj" w:id="16"/>
-                  <w:bookmarkEnd w:id="16"/>
+                  <w:bookmarkStart w:colFirst="0" w:colLast="0" w:name="_t8k11l63z5qj" w:id="19"/>
+                  <w:bookmarkEnd w:id="19"/>
                   <w:r>
                     <w:rPr>
                       <w:color w:val="073763"/>
@@ -1838,8 +1990,8 @@
                     <w:contextualSpacing w:val="0"/>
                     <w:rPr/>
                   </w:pPr>
-                  <w:bookmarkStart w:colFirst="0" w:colLast="0" w:name="_8uq50uex35z" w:id="17"/>
-                  <w:bookmarkEnd w:id="17"/>
+                  <w:bookmarkStart w:colFirst="0" w:colLast="0" w:name="_8uq50uex35z" w:id="20"/>
+                  <w:bookmarkEnd w:id="20"/>
                   <w:r>
                     <w:rPr>
                       <w:color w:val="073763"/>
@@ -1874,15 +2026,13 @@
                     <w:tabs>
                       <w:tab w:val="right" w:pos="6750"/>
                     </w:tabs>
-                    <w:ind w:left="165" w:firstLine="0"/>
+                    <w:ind w:left="0" w:firstLine="0"/>
                     <w:contextualSpacing w:val="0"/>
                     <w:jc w:val="right"/>
-                    <w:rPr>
-                      <w:color w:val="999999"/>
-                    </w:rPr>
+                    <w:rPr/>
                   </w:pPr>
-                  <w:bookmarkStart w:colFirst="0" w:colLast="0" w:name="_xmrqogbiq38o" w:id="18"/>
-                  <w:bookmarkEnd w:id="18"/>
+                  <w:bookmarkStart w:colFirst="0" w:colLast="0" w:name="_xmrqogbiq38o" w:id="21"/>
+                  <w:bookmarkEnd w:id="21"/>
                   <w:r>
                     <w:rPr>
                       <w:color w:val="999999"/>
@@ -1891,37 +2041,6 @@
                       <w:rtl w:val="0"/>
                     </w:rPr>
                     <w:t xml:space="preserve">Jan 2005 - June 2008</w:t>
-                  </w:r>
-                  <w:r>
-                    <w:rPr>
-                      <w:rtl w:val="0"/>
-                    </w:rPr>
-                  </w:r>
-                </w:p>
-                <w:p>
-                  <w:pPr>
-                    <w:pStyle w:val="Heading2"/>
-                    <w:keepNext w:val="0"/>
-                    <w:keepLines w:val="0"/>
-                    <w:widowControl w:val="0"/>
-                    <w:tabs>
-                      <w:tab w:val="right" w:pos="6750"/>
-                    </w:tabs>
-                    <w:ind w:left="165" w:firstLine="0"/>
-                    <w:contextualSpacing w:val="0"/>
-                    <w:jc w:val="right"/>
-                    <w:rPr/>
-                  </w:pPr>
-                  <w:bookmarkStart w:colFirst="0" w:colLast="0" w:name="_ttni3ltm14n8" w:id="19"/>
-                  <w:bookmarkEnd w:id="19"/>
-                  <w:r>
-                    <w:rPr>
-                      <w:color w:val="999999"/>
-                      <w:sz w:val="20"/>
-                      <w:szCs w:val="20"/>
-                      <w:rtl w:val="0"/>
-                    </w:rPr>
-                    <w:t xml:space="preserve">Cheney, WA</w:t>
                   </w:r>
                   <w:r>
                     <w:rPr>
@@ -2034,8 +2153,8 @@
                 <w:szCs w:val="12"/>
               </w:rPr>
             </w:pPr>
-            <w:bookmarkStart w:colFirst="0" w:colLast="0" w:name="_v1suqo11fisu" w:id="20"/>
-            <w:bookmarkEnd w:id="20"/>
+            <w:bookmarkStart w:colFirst="0" w:colLast="0" w:name="_v1suqo11fisu" w:id="22"/>
+            <w:bookmarkEnd w:id="22"/>
             <w:r>
               <w:rPr>
                 <w:rtl w:val="0"/>
@@ -2051,8 +2170,8 @@
               <w:contextualSpacing w:val="0"/>
               <w:rPr/>
             </w:pPr>
-            <w:bookmarkStart w:colFirst="0" w:colLast="0" w:name="_761ed5n1rl70" w:id="21"/>
-            <w:bookmarkEnd w:id="21"/>
+            <w:bookmarkStart w:colFirst="0" w:colLast="0" w:name="_761ed5n1rl70" w:id="23"/>
+            <w:bookmarkEnd w:id="23"/>
             <w:r>
               <w:rPr>
                 <w:rtl w:val="0"/>
@@ -2111,8 +2230,8 @@
                 <w:szCs w:val="20"/>
               </w:rPr>
             </w:pPr>
-            <w:bookmarkStart w:colFirst="0" w:colLast="0" w:name="_uasrz09gr1ht" w:id="22"/>
-            <w:bookmarkEnd w:id="22"/>
+            <w:bookmarkStart w:colFirst="0" w:colLast="0" w:name="_uasrz09gr1ht" w:id="24"/>
+            <w:bookmarkEnd w:id="24"/>
             <w:r>
               <w:rPr>
                 <w:color w:val="073763"/>
@@ -2187,7 +2306,21 @@
                 <w:color w:val="434343"/>
                 <w:rtl w:val="0"/>
               </w:rPr>
-              <w:t xml:space="preserve">48+ Contributors &amp; 8,500+ Stars</w:t>
+              <w:t xml:space="preserve">48+ Contributors &amp; 8</w:t>
+            </w:r>
+            <w:r>
+              <w:rPr>
+                <w:color w:val="434343"/>
+                <w:rtl w:val="0"/>
+              </w:rPr>
+              <w:t xml:space="preserve">,7</w:t>
+            </w:r>
+            <w:r>
+              <w:rPr>
+                <w:color w:val="434343"/>
+                <w:rtl w:val="0"/>
+              </w:rPr>
+              <w:t xml:space="preserve">00+ Stars</w:t>
             </w:r>
             <w:r>
               <w:rPr>
@@ -2225,8 +2358,8 @@
                 <w:szCs w:val="20"/>
               </w:rPr>
             </w:pPr>
-            <w:bookmarkStart w:colFirst="0" w:colLast="0" w:name="_bvdi22vhbdw8" w:id="23"/>
-            <w:bookmarkEnd w:id="23"/>
+            <w:bookmarkStart w:colFirst="0" w:colLast="0" w:name="_bvdi22vhbdw8" w:id="25"/>
+            <w:bookmarkEnd w:id="25"/>
             <w:r>
               <w:rPr>
                 <w:color w:val="073763"/>

</xml_diff>

<commit_message>
Updates docx version of resume
</commit_message>
<xml_diff>
--- a/RyanLMcIntyre-cv-resume.docx
+++ b/RyanLMcIntyre-cv-resume.docx
@@ -171,6 +171,23 @@
               <w:spacing w:line="264" w:lineRule="auto"/>
               <w:contextualSpacing w:val="0"/>
               <w:rPr>
+                <w:color w:val="073763"/>
+                <w:sz w:val="12"/>
+                <w:szCs w:val="12"/>
+              </w:rPr>
+            </w:pPr>
+            <w:r>
+              <w:rPr>
+                <w:rtl w:val="0"/>
+              </w:rPr>
+            </w:r>
+          </w:p>
+          <w:p>
+            <w:pPr>
+              <w:widowControl w:val="0"/>
+              <w:spacing w:line="240" w:lineRule="auto"/>
+              <w:contextualSpacing w:val="0"/>
+              <w:rPr>
                 <w:sz w:val="12"/>
                 <w:szCs w:val="12"/>
               </w:rPr>
@@ -238,7 +255,7 @@
           <w:p>
             <w:pPr>
               <w:widowControl w:val="0"/>
-              <w:spacing w:line="264" w:lineRule="auto"/>
+              <w:spacing w:line="240" w:lineRule="auto"/>
               <w:contextualSpacing w:val="0"/>
               <w:rPr>
                 <w:color w:val="073763"/>
@@ -252,12 +269,12 @@
                 <wp:inline distB="114300" distT="114300" distL="114300" distR="114300">
                   <wp:extent cx="152400" cy="152400"/>
                   <wp:effectExtent b="0" l="0" r="0" t="0"/>
-                  <wp:docPr descr="linkedin.png" id="1" name="image4.png"/>
+                  <wp:docPr descr="linkedin.png" id="1" name="image3.png"/>
                   <a:graphic>
                     <a:graphicData uri="http://schemas.openxmlformats.org/drawingml/2006/picture">
                       <pic:pic>
                         <pic:nvPicPr>
-                          <pic:cNvPr descr="linkedin.png" id="0" name="image4.png"/>
+                          <pic:cNvPr descr="linkedin.png" id="0" name="image3.png"/>
                           <pic:cNvPicPr preferRelativeResize="0"/>
                         </pic:nvPicPr>
                         <pic:blipFill>
@@ -403,9 +420,8 @@
                 <w:numId w:val="3"/>
               </w:numPr>
               <w:spacing w:line="252.00000000000003" w:lineRule="auto"/>
-              <w:ind w:left="720" w:hanging="360"/>
-              <w:contextualSpacing w:val="1"/>
-              <w:jc w:val="both"/>
+              <w:ind w:left="576" w:hanging="288"/>
+              <w:contextualSpacing w:val="1"/>
               <w:rPr>
                 <w:color w:val="434343"/>
                 <w:u w:val="none"/>
@@ -416,7 +432,7 @@
                 <w:color w:val="434343"/>
                 <w:rtl w:val="0"/>
               </w:rPr>
-              <w:t xml:space="preserve">Improved a custom JavaScript subclass view framework</w:t>
+              <w:t xml:space="preserve">Experienced in JavaScript, Angular, jQuery, CSS, HTML</w:t>
             </w:r>
           </w:p>
           <w:p>
@@ -427,9 +443,8 @@
                 <w:numId w:val="3"/>
               </w:numPr>
               <w:spacing w:line="252.00000000000003" w:lineRule="auto"/>
-              <w:ind w:left="720" w:hanging="360"/>
-              <w:contextualSpacing w:val="1"/>
-              <w:jc w:val="both"/>
+              <w:ind w:left="576" w:hanging="288"/>
+              <w:contextualSpacing w:val="1"/>
               <w:rPr>
                 <w:color w:val="434343"/>
                 <w:u w:val="none"/>
@@ -440,7 +455,7 @@
                 <w:color w:val="434343"/>
                 <w:rtl w:val="0"/>
               </w:rPr>
-              <w:t xml:space="preserve">Experienced in JavaScript, AngularJS, jQuery, Node.js</w:t>
+              <w:t xml:space="preserve">Proficient in C#, PHP, SQL, MVC, Python, Node.js</w:t>
             </w:r>
           </w:p>
           <w:p>
@@ -451,20 +466,40 @@
                 <w:numId w:val="3"/>
               </w:numPr>
               <w:spacing w:line="252.00000000000003" w:lineRule="auto"/>
-              <w:ind w:left="720" w:hanging="360"/>
-              <w:contextualSpacing w:val="1"/>
-              <w:jc w:val="both"/>
-              <w:rPr>
-                <w:color w:val="434343"/>
-                <w:u w:val="none"/>
-              </w:rPr>
-            </w:pPr>
-            <w:r>
-              <w:rPr>
-                <w:color w:val="434343"/>
-                <w:rtl w:val="0"/>
-              </w:rPr>
-              <w:t xml:space="preserve">Proficient in CSS, HTML, Python, SQL, PHP, MVC</w:t>
+              <w:ind w:left="576" w:hanging="288"/>
+              <w:contextualSpacing w:val="1"/>
+              <w:rPr>
+                <w:color w:val="434343"/>
+              </w:rPr>
+            </w:pPr>
+            <w:r>
+              <w:rPr>
+                <w:color w:val="434343"/>
+                <w:rtl w:val="0"/>
+              </w:rPr>
+              <w:t xml:space="preserve">Exposure to Vue.js, React, AWS, IIS, Flask</w:t>
+            </w:r>
+          </w:p>
+          <w:p>
+            <w:pPr>
+              <w:widowControl w:val="0"/>
+              <w:numPr>
+                <w:ilvl w:val="0"/>
+                <w:numId w:val="3"/>
+              </w:numPr>
+              <w:spacing w:line="252.00000000000003" w:lineRule="auto"/>
+              <w:ind w:left="576" w:hanging="288"/>
+              <w:contextualSpacing w:val="1"/>
+              <w:rPr>
+                <w:color w:val="434343"/>
+              </w:rPr>
+            </w:pPr>
+            <w:r>
+              <w:rPr>
+                <w:color w:val="434343"/>
+                <w:rtl w:val="0"/>
+              </w:rPr>
+              <w:t xml:space="preserve">Extended JavaScript custom subclass view framework</w:t>
             </w:r>
           </w:p>
         </w:tc>
@@ -488,7 +523,7 @@
                 <w:numId w:val="3"/>
               </w:numPr>
               <w:spacing w:line="252.00000000000003" w:lineRule="auto"/>
-              <w:ind w:left="720" w:hanging="360"/>
+              <w:ind w:left="576" w:hanging="288"/>
               <w:contextualSpacing w:val="1"/>
               <w:jc w:val="both"/>
               <w:rPr>
@@ -512,7 +547,7 @@
                 <w:numId w:val="3"/>
               </w:numPr>
               <w:spacing w:line="252.00000000000003" w:lineRule="auto"/>
-              <w:ind w:left="720" w:hanging="360"/>
+              <w:ind w:left="576" w:hanging="288"/>
               <w:contextualSpacing w:val="1"/>
               <w:jc w:val="both"/>
               <w:rPr>
@@ -525,7 +560,7 @@
                 <w:color w:val="434343"/>
                 <w:rtl w:val="0"/>
               </w:rPr>
-              <w:t xml:space="preserve">Used iterative design for SQL stored procs &amp; triggers</w:t>
+              <w:t xml:space="preserve">Iterative design of SQL, T-SQL, stored procs &amp; triggers</w:t>
             </w:r>
           </w:p>
           <w:p>
@@ -536,9 +571,8 @@
                 <w:numId w:val="3"/>
               </w:numPr>
               <w:spacing w:line="252.00000000000003" w:lineRule="auto"/>
-              <w:ind w:left="720" w:hanging="360"/>
-              <w:contextualSpacing w:val="1"/>
-              <w:jc w:val="both"/>
+              <w:ind w:left="576" w:hanging="288"/>
+              <w:contextualSpacing w:val="1"/>
               <w:rPr>
                 <w:color w:val="434343"/>
                 <w:u w:val="none"/>
@@ -549,12 +583,7 @@
                 <w:color w:val="434343"/>
                 <w:rtl w:val="0"/>
               </w:rPr>
-              <w:t xml:space="preserve">Created server-side web apps with various technologies</w:t>
-            </w:r>
-            <w:r>
-              <w:rPr>
-                <w:rtl w:val="0"/>
-              </w:rPr>
+              <w:t xml:space="preserve">Created SPA &amp; SaaS web apps in various technologies</w:t>
             </w:r>
           </w:p>
         </w:tc>
@@ -716,7 +745,7 @@
                 <w:numId w:val="2"/>
               </w:numPr>
               <w:spacing w:line="252.00000000000003" w:lineRule="auto"/>
-              <w:ind w:left="720" w:hanging="360"/>
+              <w:ind w:left="576" w:hanging="288"/>
               <w:contextualSpacing w:val="1"/>
               <w:rPr>
                 <w:b w:val="0"/>
@@ -728,7 +757,14 @@
                 <w:color w:val="434343"/>
                 <w:rtl w:val="0"/>
               </w:rPr>
-              <w:t xml:space="preserve">Full stack development using AngularJS, C3.js, D3.js, Sass, C# .Net, SQL</w:t>
+              <w:t xml:space="preserve">Developing several f</w:t>
+            </w:r>
+            <w:r>
+              <w:rPr>
+                <w:color w:val="434343"/>
+                <w:rtl w:val="0"/>
+              </w:rPr>
+              <w:t xml:space="preserve">ull stack apps leveraging: AngularJS, C3.js, D3.js, Sass, C# .NET, SQL Server</w:t>
             </w:r>
           </w:p>
           <w:p>
@@ -739,7 +775,30 @@
                 <w:numId w:val="2"/>
               </w:numPr>
               <w:spacing w:line="252.00000000000003" w:lineRule="auto"/>
-              <w:ind w:left="720" w:hanging="360"/>
+              <w:ind w:left="576" w:hanging="288"/>
+              <w:contextualSpacing w:val="1"/>
+              <w:rPr>
+                <w:color w:val="434343"/>
+                <w:u w:val="none"/>
+              </w:rPr>
+            </w:pPr>
+            <w:r>
+              <w:rPr>
+                <w:color w:val="434343"/>
+                <w:rtl w:val="0"/>
+              </w:rPr>
+              <w:t xml:space="preserve">Created a C# .NET console and Node.js Lambda IP Pinger tool and integrated RESTful C# API endpoints</w:t>
+            </w:r>
+          </w:p>
+          <w:p>
+            <w:pPr>
+              <w:widowControl w:val="0"/>
+              <w:numPr>
+                <w:ilvl w:val="0"/>
+                <w:numId w:val="2"/>
+              </w:numPr>
+              <w:spacing w:line="252.00000000000003" w:lineRule="auto"/>
+              <w:ind w:left="576" w:hanging="288"/>
               <w:contextualSpacing w:val="1"/>
               <w:rPr>
                 <w:b w:val="0"/>
@@ -762,7 +821,7 @@
                 <w:numId w:val="2"/>
               </w:numPr>
               <w:spacing w:line="252.00000000000003" w:lineRule="auto"/>
-              <w:ind w:left="720" w:hanging="360"/>
+              <w:ind w:left="576" w:hanging="288"/>
               <w:contextualSpacing w:val="1"/>
               <w:rPr>
                 <w:b w:val="0"/>
@@ -774,7 +833,7 @@
                 <w:color w:val="434343"/>
                 <w:rtl w:val="0"/>
               </w:rPr>
-              <w:t xml:space="preserve">Developing and improving customer facing portal web app and .com site</w:t>
+              <w:t xml:space="preserve">Developing and extending customer facing portal web app and .com site in conjunction with HubSpot CMS</w:t>
             </w:r>
             <w:r>
               <w:rPr>
@@ -938,7 +997,7 @@
                 <w:numId w:val="2"/>
               </w:numPr>
               <w:spacing w:line="252.00000000000003" w:lineRule="auto"/>
-              <w:ind w:left="720" w:hanging="360"/>
+              <w:ind w:left="576" w:hanging="288"/>
               <w:contextualSpacing w:val="1"/>
               <w:rPr>
                 <w:color w:val="434343"/>
@@ -960,18 +1019,18 @@
                 <w:numId w:val="2"/>
               </w:numPr>
               <w:spacing w:line="252.00000000000003" w:lineRule="auto"/>
-              <w:ind w:left="720" w:hanging="360"/>
-              <w:contextualSpacing w:val="1"/>
-              <w:rPr>
-                <w:color w:val="434343"/>
-              </w:rPr>
-            </w:pPr>
-            <w:r>
-              <w:rPr>
-                <w:color w:val="434343"/>
-                <w:rtl w:val="0"/>
-              </w:rPr>
-              <w:t xml:space="preserve">Refactored Angular using component driven architecture to increase maintainability</w:t>
+              <w:ind w:left="576" w:hanging="288"/>
+              <w:contextualSpacing w:val="1"/>
+              <w:rPr>
+                <w:color w:val="434343"/>
+              </w:rPr>
+            </w:pPr>
+            <w:r>
+              <w:rPr>
+                <w:color w:val="434343"/>
+                <w:rtl w:val="0"/>
+              </w:rPr>
+              <w:t xml:space="preserve">Refactored entire Angular web app using component driven architecture to increase maintainability</w:t>
             </w:r>
           </w:p>
           <w:p>
@@ -982,18 +1041,18 @@
                 <w:numId w:val="2"/>
               </w:numPr>
               <w:spacing w:line="252.00000000000003" w:lineRule="auto"/>
-              <w:ind w:left="720" w:hanging="360"/>
-              <w:contextualSpacing w:val="1"/>
-              <w:rPr>
-                <w:color w:val="434343"/>
-              </w:rPr>
-            </w:pPr>
-            <w:r>
-              <w:rPr>
-                <w:color w:val="434343"/>
-                <w:rtl w:val="0"/>
-              </w:rPr>
-              <w:t xml:space="preserve">Configured JSHint and ESLint to improve code style, code quality and code standards</w:t>
+              <w:ind w:left="576" w:hanging="288"/>
+              <w:contextualSpacing w:val="1"/>
+              <w:rPr>
+                <w:color w:val="434343"/>
+              </w:rPr>
+            </w:pPr>
+            <w:r>
+              <w:rPr>
+                <w:color w:val="434343"/>
+                <w:rtl w:val="0"/>
+              </w:rPr>
+              <w:t xml:space="preserve">Enforced JSHint and ESLint to improve code style, quality and standards</w:t>
             </w:r>
           </w:p>
           <w:p>
@@ -1004,18 +1063,18 @@
                 <w:numId w:val="2"/>
               </w:numPr>
               <w:spacing w:line="252.00000000000003" w:lineRule="auto"/>
-              <w:ind w:left="720" w:hanging="360"/>
-              <w:contextualSpacing w:val="1"/>
-              <w:rPr>
-                <w:color w:val="434343"/>
-              </w:rPr>
-            </w:pPr>
-            <w:r>
-              <w:rPr>
-                <w:color w:val="434343"/>
-                <w:rtl w:val="0"/>
-              </w:rPr>
-              <w:t xml:space="preserve">Executed code reviews and meetings with UI team to improve standards</w:t>
+              <w:ind w:left="576" w:hanging="288"/>
+              <w:contextualSpacing w:val="1"/>
+              <w:rPr>
+                <w:color w:val="434343"/>
+              </w:rPr>
+            </w:pPr>
+            <w:r>
+              <w:rPr>
+                <w:color w:val="434343"/>
+                <w:rtl w:val="0"/>
+              </w:rPr>
+              <w:t xml:space="preserve">Executed code reviews and meetings with UI team to improve code standards</w:t>
             </w:r>
           </w:p>
           <w:p>
@@ -1026,18 +1085,18 @@
                 <w:numId w:val="2"/>
               </w:numPr>
               <w:spacing w:line="252.00000000000003" w:lineRule="auto"/>
-              <w:ind w:left="720" w:hanging="360"/>
-              <w:contextualSpacing w:val="1"/>
-              <w:rPr>
-                <w:color w:val="434343"/>
-              </w:rPr>
-            </w:pPr>
-            <w:r>
-              <w:rPr>
-                <w:color w:val="434343"/>
-                <w:rtl w:val="0"/>
-              </w:rPr>
-              <w:t xml:space="preserve">Used Karma to run Jasmine unit tests</w:t>
+              <w:ind w:left="576" w:hanging="288"/>
+              <w:contextualSpacing w:val="1"/>
+              <w:rPr>
+                <w:color w:val="434343"/>
+              </w:rPr>
+            </w:pPr>
+            <w:r>
+              <w:rPr>
+                <w:color w:val="434343"/>
+                <w:rtl w:val="0"/>
+              </w:rPr>
+              <w:t xml:space="preserve">Used Karma to implement Jasmine unit tests</w:t>
             </w:r>
             <w:r>
               <w:rPr>
@@ -1205,7 +1264,7 @@
                 <w:numId w:val="2"/>
               </w:numPr>
               <w:spacing w:line="252.00000000000003" w:lineRule="auto"/>
-              <w:ind w:left="720" w:hanging="360"/>
+              <w:ind w:left="576" w:hanging="288"/>
               <w:contextualSpacing w:val="1"/>
               <w:rPr>
                 <w:color w:val="434343"/>
@@ -1217,7 +1276,7 @@
                 <w:color w:val="434343"/>
                 <w:rtl w:val="0"/>
               </w:rPr>
-              <w:t xml:space="preserve">Built an enterprise level SaaS web app using JavaScript, Highcharts, PHP, Doctrine, and the Symfony framework</w:t>
+              <w:t xml:space="preserve">Built an enterprise level SaaS web app using JavaScript, jQuery, Highcharts, PHP, Doctrine, &amp; Symfony</w:t>
             </w:r>
           </w:p>
           <w:p>
@@ -1228,7 +1287,95 @@
                 <w:numId w:val="2"/>
               </w:numPr>
               <w:spacing w:line="252.00000000000003" w:lineRule="auto"/>
-              <w:ind w:left="720" w:hanging="360"/>
+              <w:ind w:left="576" w:hanging="288"/>
+              <w:contextualSpacing w:val="1"/>
+              <w:rPr>
+                <w:color w:val="434343"/>
+              </w:rPr>
+            </w:pPr>
+            <w:r>
+              <w:rPr>
+                <w:color w:val="434343"/>
+                <w:rtl w:val="0"/>
+              </w:rPr>
+              <w:t xml:space="preserve">Maximized rendering performance of custom JS datagrid across browsers by as much as 90%</w:t>
+            </w:r>
+          </w:p>
+          <w:p>
+            <w:pPr>
+              <w:widowControl w:val="0"/>
+              <w:numPr>
+                <w:ilvl w:val="0"/>
+                <w:numId w:val="2"/>
+              </w:numPr>
+              <w:spacing w:line="252.00000000000003" w:lineRule="auto"/>
+              <w:ind w:left="576" w:hanging="288"/>
+              <w:contextualSpacing w:val="1"/>
+              <w:rPr>
+                <w:color w:val="434343"/>
+              </w:rPr>
+            </w:pPr>
+            <w:r>
+              <w:rPr>
+                <w:color w:val="434343"/>
+                <w:rtl w:val="0"/>
+              </w:rPr>
+              <w:t xml:space="preserve">Improved testability with custom automated UI browser testing with Nightwatch.js and Selenium</w:t>
+            </w:r>
+          </w:p>
+          <w:p>
+            <w:pPr>
+              <w:widowControl w:val="0"/>
+              <w:numPr>
+                <w:ilvl w:val="0"/>
+                <w:numId w:val="2"/>
+              </w:numPr>
+              <w:spacing w:line="252.00000000000003" w:lineRule="auto"/>
+              <w:ind w:left="576" w:hanging="288"/>
+              <w:contextualSpacing w:val="1"/>
+              <w:rPr>
+                <w:color w:val="434343"/>
+              </w:rPr>
+            </w:pPr>
+            <w:r>
+              <w:rPr>
+                <w:color w:val="434343"/>
+                <w:rtl w:val="0"/>
+              </w:rPr>
+              <w:t xml:space="preserve">Extended functionality, features and performance of many custom JavaScript components</w:t>
+            </w:r>
+          </w:p>
+          <w:p>
+            <w:pPr>
+              <w:widowControl w:val="0"/>
+              <w:numPr>
+                <w:ilvl w:val="0"/>
+                <w:numId w:val="2"/>
+              </w:numPr>
+              <w:spacing w:line="252.00000000000003" w:lineRule="auto"/>
+              <w:ind w:left="576" w:hanging="288"/>
+              <w:contextualSpacing w:val="1"/>
+              <w:rPr>
+                <w:color w:val="434343"/>
+              </w:rPr>
+            </w:pPr>
+            <w:r>
+              <w:rPr>
+                <w:color w:val="434343"/>
+                <w:rtl w:val="0"/>
+              </w:rPr>
+              <w:t xml:space="preserve">Strategized team meetings with various topics: code reviews, trainings, bug hunts, demos</w:t>
+            </w:r>
+          </w:p>
+          <w:p>
+            <w:pPr>
+              <w:widowControl w:val="0"/>
+              <w:numPr>
+                <w:ilvl w:val="0"/>
+                <w:numId w:val="2"/>
+              </w:numPr>
+              <w:spacing w:line="252.00000000000003" w:lineRule="auto"/>
+              <w:ind w:left="576" w:hanging="288"/>
               <w:contextualSpacing w:val="1"/>
               <w:rPr>
                 <w:color w:val="434343"/>
@@ -1251,7 +1398,7 @@
                 <w:numId w:val="2"/>
               </w:numPr>
               <w:spacing w:line="252.00000000000003" w:lineRule="auto"/>
-              <w:ind w:left="720" w:hanging="360"/>
+              <w:ind w:left="576" w:hanging="288"/>
               <w:contextualSpacing w:val="1"/>
               <w:rPr>
                 <w:color w:val="434343"/>
@@ -1263,7 +1410,7 @@
                 <w:color w:val="434343"/>
                 <w:rtl w:val="0"/>
               </w:rPr>
-              <w:t xml:space="preserve">Improved functionality, features and performance of many custom jQuery widgets</w:t>
+              <w:t xml:space="preserve">Optimized Grunt build tasks for: jQuery widgets, minification, obfuscation</w:t>
             </w:r>
           </w:p>
           <w:p>
@@ -1274,7 +1421,7 @@
                 <w:numId w:val="2"/>
               </w:numPr>
               <w:spacing w:line="252.00000000000003" w:lineRule="auto"/>
-              <w:ind w:left="720" w:hanging="360"/>
+              <w:ind w:left="576" w:hanging="288"/>
               <w:contextualSpacing w:val="1"/>
               <w:rPr>
                 <w:color w:val="434343"/>
@@ -1286,7 +1433,7 @@
                 <w:color w:val="434343"/>
                 <w:rtl w:val="0"/>
               </w:rPr>
-              <w:t xml:space="preserve">Maximized rendering performance of custom JS datagrid across browsers by as much as 90%</w:t>
+              <w:t xml:space="preserve">Improved internal MediaWiki with a responsive layout and additional functionality (searching, templates)</w:t>
             </w:r>
           </w:p>
           <w:p>
@@ -1297,7 +1444,7 @@
                 <w:numId w:val="2"/>
               </w:numPr>
               <w:spacing w:line="252.00000000000003" w:lineRule="auto"/>
-              <w:ind w:left="720" w:hanging="360"/>
+              <w:ind w:left="576" w:hanging="288"/>
               <w:contextualSpacing w:val="1"/>
               <w:rPr>
                 <w:color w:val="434343"/>
@@ -1309,7 +1456,7 @@
                 <w:color w:val="434343"/>
                 <w:rtl w:val="0"/>
               </w:rPr>
-              <w:t xml:space="preserve">Implemented custom automated UI browser testing with Nightwatch.js to improve testability</w:t>
+              <w:t xml:space="preserve">Created custom issue templates for the JIRA management tool to reduce time waste</w:t>
             </w:r>
           </w:p>
           <w:p>
@@ -1320,7 +1467,7 @@
                 <w:numId w:val="2"/>
               </w:numPr>
               <w:spacing w:line="252.00000000000003" w:lineRule="auto"/>
-              <w:ind w:left="720" w:hanging="360"/>
+              <w:ind w:left="576" w:hanging="288"/>
               <w:contextualSpacing w:val="1"/>
               <w:rPr>
                 <w:color w:val="434343"/>
@@ -1332,7 +1479,7 @@
                 <w:color w:val="434343"/>
                 <w:rtl w:val="0"/>
               </w:rPr>
-              <w:t xml:space="preserve">Optimized Grunt build tasks for: jQuery widgets, minification, obfuscation</w:t>
+              <w:t xml:space="preserve">Implemented custom Git flows for releasing features into various environments: QA, staging, production</w:t>
             </w:r>
           </w:p>
           <w:p>
@@ -1343,7 +1490,7 @@
                 <w:numId w:val="2"/>
               </w:numPr>
               <w:spacing w:line="252.00000000000003" w:lineRule="auto"/>
-              <w:ind w:left="720" w:hanging="360"/>
+              <w:ind w:left="576" w:hanging="288"/>
               <w:contextualSpacing w:val="1"/>
               <w:rPr>
                 <w:color w:val="434343"/>
@@ -1355,99 +1502,7 @@
                 <w:color w:val="434343"/>
                 <w:rtl w:val="0"/>
               </w:rPr>
-              <w:t xml:space="preserve">Improved internal MediaWiki with a responsive layout and additional functionality (searching, templates)</w:t>
-            </w:r>
-          </w:p>
-          <w:p>
-            <w:pPr>
-              <w:widowControl w:val="0"/>
-              <w:numPr>
-                <w:ilvl w:val="0"/>
-                <w:numId w:val="2"/>
-              </w:numPr>
-              <w:spacing w:line="252.00000000000003" w:lineRule="auto"/>
-              <w:ind w:left="720" w:hanging="360"/>
-              <w:contextualSpacing w:val="1"/>
-              <w:rPr>
-                <w:color w:val="434343"/>
-                <w:u w:val="none"/>
-              </w:rPr>
-            </w:pPr>
-            <w:r>
-              <w:rPr>
-                <w:color w:val="434343"/>
-                <w:rtl w:val="0"/>
-              </w:rPr>
-              <w:t xml:space="preserve">Created custom issue templates for the JIRA management tool to reduce time waste</w:t>
-            </w:r>
-          </w:p>
-          <w:p>
-            <w:pPr>
-              <w:widowControl w:val="0"/>
-              <w:numPr>
-                <w:ilvl w:val="0"/>
-                <w:numId w:val="2"/>
-              </w:numPr>
-              <w:spacing w:line="252.00000000000003" w:lineRule="auto"/>
-              <w:ind w:left="720" w:hanging="360"/>
-              <w:contextualSpacing w:val="1"/>
-              <w:rPr>
-                <w:color w:val="434343"/>
-                <w:u w:val="none"/>
-              </w:rPr>
-            </w:pPr>
-            <w:r>
-              <w:rPr>
-                <w:color w:val="434343"/>
-                <w:rtl w:val="0"/>
-              </w:rPr>
-              <w:t xml:space="preserve">Implemented custom Git flows for releasing features into various environments: QA, staging, production</w:t>
-            </w:r>
-          </w:p>
-          <w:p>
-            <w:pPr>
-              <w:widowControl w:val="0"/>
-              <w:numPr>
-                <w:ilvl w:val="0"/>
-                <w:numId w:val="2"/>
-              </w:numPr>
-              <w:spacing w:line="252.00000000000003" w:lineRule="auto"/>
-              <w:ind w:left="720" w:hanging="360"/>
-              <w:contextualSpacing w:val="1"/>
-              <w:rPr>
-                <w:color w:val="434343"/>
-                <w:u w:val="none"/>
-              </w:rPr>
-            </w:pPr>
-            <w:r>
-              <w:rPr>
-                <w:color w:val="434343"/>
-                <w:rtl w:val="0"/>
-              </w:rPr>
               <w:t xml:space="preserve">Contributed to team estimates and work breakdown structures in an Agile environment</w:t>
-            </w:r>
-          </w:p>
-          <w:p>
-            <w:pPr>
-              <w:widowControl w:val="0"/>
-              <w:numPr>
-                <w:ilvl w:val="0"/>
-                <w:numId w:val="2"/>
-              </w:numPr>
-              <w:spacing w:line="252.00000000000003" w:lineRule="auto"/>
-              <w:ind w:left="720" w:hanging="360"/>
-              <w:contextualSpacing w:val="1"/>
-              <w:rPr>
-                <w:color w:val="434343"/>
-                <w:u w:val="none"/>
-              </w:rPr>
-            </w:pPr>
-            <w:r>
-              <w:rPr>
-                <w:color w:val="434343"/>
-                <w:rtl w:val="0"/>
-              </w:rPr>
-              <w:t xml:space="preserve">Strategized team meetings with various topics: code reviews, trainings, bug hunts, demos</w:t>
             </w:r>
             <w:r>
               <w:rPr>
@@ -1616,7 +1671,51 @@
                 <w:numId w:val="1"/>
               </w:numPr>
               <w:spacing w:line="252.00000000000003" w:lineRule="auto"/>
-              <w:ind w:left="720" w:hanging="360"/>
+              <w:ind w:left="576" w:hanging="288"/>
+              <w:contextualSpacing w:val="1"/>
+              <w:rPr>
+                <w:color w:val="434343"/>
+              </w:rPr>
+            </w:pPr>
+            <w:r>
+              <w:rPr>
+                <w:color w:val="434343"/>
+                <w:rtl w:val="0"/>
+              </w:rPr>
+              <w:t xml:space="preserve">Built multiple web applications with PHP, Symfony, Doctrine, CSS, jQuery, and JavaScript</w:t>
+            </w:r>
+          </w:p>
+          <w:p>
+            <w:pPr>
+              <w:widowControl w:val="0"/>
+              <w:numPr>
+                <w:ilvl w:val="0"/>
+                <w:numId w:val="1"/>
+              </w:numPr>
+              <w:spacing w:line="252.00000000000003" w:lineRule="auto"/>
+              <w:ind w:left="576" w:hanging="288"/>
+              <w:contextualSpacing w:val="1"/>
+              <w:rPr>
+                <w:color w:val="434343"/>
+              </w:rPr>
+            </w:pPr>
+            <w:r>
+              <w:rPr>
+                <w:color w:val="434343"/>
+                <w:rtl w:val="0"/>
+              </w:rPr>
+              <w:t xml:space="preserve">Developed a product customization JavaScript application</w:t>
+            </w:r>
+          </w:p>
+          <w:p>
+            <w:pPr>
+              <w:widowControl w:val="0"/>
+              <w:numPr>
+                <w:ilvl w:val="0"/>
+                <w:numId w:val="1"/>
+              </w:numPr>
+              <w:spacing w:line="252.00000000000003" w:lineRule="auto"/>
+              <w:ind w:left="576" w:hanging="288"/>
               <w:contextualSpacing w:val="1"/>
               <w:rPr>
                 <w:b w:val="0"/>
@@ -1628,7 +1727,21 @@
                 <w:color w:val="434343"/>
                 <w:rtl w:val="0"/>
               </w:rPr>
-              <w:t xml:space="preserve">Built a screen scraping utility for converting static pages into database driven product pages</w:t>
+              <w:t xml:space="preserve">Built a screen scraping </w:t>
+            </w:r>
+            <w:r>
+              <w:rPr>
+                <w:color w:val="434343"/>
+                <w:rtl w:val="0"/>
+              </w:rPr>
+              <w:t xml:space="preserve">utility </w:t>
+            </w:r>
+            <w:r>
+              <w:rPr>
+                <w:color w:val="434343"/>
+                <w:rtl w:val="0"/>
+              </w:rPr>
+              <w:t xml:space="preserve">to convert static pages into database driven product pages</w:t>
             </w:r>
           </w:p>
           <w:p>
@@ -1639,7 +1752,7 @@
                 <w:numId w:val="1"/>
               </w:numPr>
               <w:spacing w:line="252.00000000000003" w:lineRule="auto"/>
-              <w:ind w:left="720" w:hanging="360"/>
+              <w:ind w:left="576" w:hanging="288"/>
               <w:contextualSpacing w:val="1"/>
               <w:rPr>
                 <w:b w:val="0"/>
@@ -1651,7 +1764,7 @@
                 <w:color w:val="434343"/>
                 <w:rtl w:val="0"/>
               </w:rPr>
-              <w:t xml:space="preserve">Used Google Analytics for: e-commerce tracking, goals, funnels, A/B testing to improve sales</w:t>
+              <w:t xml:space="preserve">Implemented Google Analytics for: e-commerce tracking, goals, funnels, &amp; A/B testing to improve sales</w:t>
             </w:r>
           </w:p>
           <w:p>
@@ -1662,7 +1775,7 @@
                 <w:numId w:val="1"/>
               </w:numPr>
               <w:spacing w:line="252.00000000000003" w:lineRule="auto"/>
-              <w:ind w:left="720" w:hanging="360"/>
+              <w:ind w:left="576" w:hanging="288"/>
               <w:contextualSpacing w:val="1"/>
               <w:rPr>
                 <w:b w:val="0"/>
@@ -1674,7 +1787,7 @@
                 <w:color w:val="434343"/>
                 <w:rtl w:val="0"/>
               </w:rPr>
-              <w:t xml:space="preserve">Implemented SEO recommendations with Google PageRank for multiple websites</w:t>
+              <w:t xml:space="preserve">Improved SEO &amp; Google Page Rank for multiple websites</w:t>
             </w:r>
           </w:p>
           <w:p>
@@ -1685,7 +1798,7 @@
                 <w:numId w:val="1"/>
               </w:numPr>
               <w:spacing w:line="252.00000000000003" w:lineRule="auto"/>
-              <w:ind w:left="720" w:hanging="360"/>
+              <w:ind w:left="576" w:hanging="288"/>
               <w:contextualSpacing w:val="1"/>
               <w:rPr>
                 <w:b w:val="0"/>
@@ -1697,7 +1810,7 @@
                 <w:color w:val="434343"/>
                 <w:rtl w:val="0"/>
               </w:rPr>
-              <w:t xml:space="preserve">Built web applications with PHP (Doctrine, Twig, Symfony framework), CSS, and JavaScript</w:t>
+              <w:t xml:space="preserve">Designed database components, import/export scripts, and query performance analysis</w:t>
             </w:r>
           </w:p>
           <w:p>
@@ -1708,7 +1821,7 @@
                 <w:numId w:val="1"/>
               </w:numPr>
               <w:spacing w:line="252.00000000000003" w:lineRule="auto"/>
-              <w:ind w:left="720" w:hanging="360"/>
+              <w:ind w:left="576" w:hanging="288"/>
               <w:contextualSpacing w:val="1"/>
               <w:rPr>
                 <w:b w:val="0"/>
@@ -1720,76 +1833,29 @@
                 <w:color w:val="434343"/>
                 <w:rtl w:val="0"/>
               </w:rPr>
+              <w:t xml:space="preserve">Improved site performance through various tooling recommendations: minification, CSS sprites, CDN, etc.</w:t>
+            </w:r>
+          </w:p>
+          <w:p>
+            <w:pPr>
+              <w:widowControl w:val="0"/>
+              <w:numPr>
+                <w:ilvl w:val="0"/>
+                <w:numId w:val="1"/>
+              </w:numPr>
+              <w:spacing w:line="252.00000000000003" w:lineRule="auto"/>
+              <w:ind w:left="576" w:hanging="288"/>
+              <w:contextualSpacing w:val="1"/>
+              <w:rPr>
+                <w:color w:val="434343"/>
+              </w:rPr>
+            </w:pPr>
+            <w:r>
+              <w:rPr>
+                <w:color w:val="434343"/>
+                <w:rtl w:val="0"/>
+              </w:rPr>
               <w:t xml:space="preserve">Used Fireworks, Photoshop, and Gimp to create UI elements from mockups</w:t>
-            </w:r>
-          </w:p>
-          <w:p>
-            <w:pPr>
-              <w:widowControl w:val="0"/>
-              <w:numPr>
-                <w:ilvl w:val="0"/>
-                <w:numId w:val="1"/>
-              </w:numPr>
-              <w:spacing w:line="252.00000000000003" w:lineRule="auto"/>
-              <w:ind w:left="720" w:hanging="360"/>
-              <w:contextualSpacing w:val="1"/>
-              <w:rPr>
-                <w:b w:val="0"/>
-                <w:color w:val="434343"/>
-              </w:rPr>
-            </w:pPr>
-            <w:r>
-              <w:rPr>
-                <w:color w:val="434343"/>
-                <w:rtl w:val="0"/>
-              </w:rPr>
-              <w:t xml:space="preserve">Assisted in database design, custom import/export scripts, and query performance analysis</w:t>
-            </w:r>
-          </w:p>
-          <w:p>
-            <w:pPr>
-              <w:widowControl w:val="0"/>
-              <w:numPr>
-                <w:ilvl w:val="0"/>
-                <w:numId w:val="1"/>
-              </w:numPr>
-              <w:spacing w:line="252.00000000000003" w:lineRule="auto"/>
-              <w:ind w:left="720" w:hanging="360"/>
-              <w:contextualSpacing w:val="1"/>
-              <w:rPr>
-                <w:b w:val="0"/>
-                <w:color w:val="434343"/>
-              </w:rPr>
-            </w:pPr>
-            <w:r>
-              <w:rPr>
-                <w:color w:val="434343"/>
-                <w:rtl w:val="0"/>
-              </w:rPr>
-              <w:t xml:space="preserve">Improved site performance with minification, combining files, CSS sprites, and use of a CDN</w:t>
-            </w:r>
-          </w:p>
-          <w:p>
-            <w:pPr>
-              <w:widowControl w:val="0"/>
-              <w:numPr>
-                <w:ilvl w:val="0"/>
-                <w:numId w:val="1"/>
-              </w:numPr>
-              <w:spacing w:line="252.00000000000003" w:lineRule="auto"/>
-              <w:ind w:left="720" w:hanging="360"/>
-              <w:contextualSpacing w:val="1"/>
-              <w:rPr>
-                <w:b w:val="0"/>
-                <w:color w:val="434343"/>
-              </w:rPr>
-            </w:pPr>
-            <w:r>
-              <w:rPr>
-                <w:color w:val="434343"/>
-                <w:rtl w:val="0"/>
-              </w:rPr>
-              <w:t xml:space="preserve">Implemented various tooling (Google Page Speed, Yahoo's YSlow) performance recommendations</w:t>
             </w:r>
             <w:r>
               <w:rPr>
@@ -1969,7 +2035,7 @@
                       <w:color w:val="073763"/>
                       <w:rtl w:val="0"/>
                     </w:rPr>
-                    <w:t xml:space="preserve">Bachelor of Science in Computer Information Systems</w:t>
+                    <w:t xml:space="preserve">   Bachelor of Science in Computer Information Systems</w:t>
                   </w:r>
                   <w:r>
                     <w:rPr>
@@ -1999,7 +2065,7 @@
                       <w:szCs w:val="20"/>
                       <w:rtl w:val="0"/>
                     </w:rPr>
-                    <w:t xml:space="preserve">Eastern Washington University</w:t>
+                    <w:t xml:space="preserve">  Eastern Washington University</w:t>
                   </w:r>
                   <w:r>
                     <w:rPr>
@@ -2059,7 +2125,7 @@
                 <w:numId w:val="4"/>
               </w:numPr>
               <w:spacing w:line="240" w:lineRule="auto"/>
-              <w:ind w:left="720" w:hanging="360"/>
+              <w:ind w:left="576" w:hanging="288"/>
               <w:contextualSpacing w:val="1"/>
               <w:rPr>
                 <w:color w:val="434343"/>
@@ -2082,7 +2148,7 @@
                 <w:numId w:val="4"/>
               </w:numPr>
               <w:spacing w:line="240" w:lineRule="auto"/>
-              <w:ind w:left="720" w:hanging="360"/>
+              <w:ind w:left="576" w:hanging="288"/>
               <w:contextualSpacing w:val="1"/>
               <w:rPr>
                 <w:color w:val="434343"/>
@@ -2105,7 +2171,7 @@
                 <w:numId w:val="4"/>
               </w:numPr>
               <w:spacing w:line="240" w:lineRule="auto"/>
-              <w:ind w:left="720" w:hanging="360"/>
+              <w:ind w:left="576" w:hanging="288"/>
               <w:contextualSpacing w:val="1"/>
               <w:rPr>
                 <w:color w:val="434343"/>
@@ -2237,13 +2303,26 @@
                 <w:color w:val="073763"/>
                 <w:rtl w:val="0"/>
               </w:rPr>
-              <w:t xml:space="preserve">Nerd Fonts</w:t>
-            </w:r>
-            <w:r>
-              <w:rPr>
-                <w:rtl w:val="0"/>
-              </w:rPr>
-              <w:t xml:space="preserve"> - </w:t>
+              <w:t xml:space="preserve"> Nerd Fonts</w:t>
+            </w:r>
+            <w:r>
+              <w:rPr>
+                <w:rtl w:val="0"/>
+              </w:rPr>
+              <w:t xml:space="preserve"> </w:t>
+            </w:r>
+            <w:r>
+              <w:rPr>
+                <w:color w:val="073763"/>
+                <w:rtl w:val="0"/>
+              </w:rPr>
+              <w:t xml:space="preserve">-</w:t>
+            </w:r>
+            <w:r>
+              <w:rPr>
+                <w:rtl w:val="0"/>
+              </w:rPr>
+              <w:t xml:space="preserve"> </w:t>
             </w:r>
             <w:hyperlink r:id="rId12">
               <w:r>
@@ -2271,7 +2350,7 @@
                 <w:numId w:val="4"/>
               </w:numPr>
               <w:spacing w:line="252.00000000000003" w:lineRule="auto"/>
-              <w:ind w:left="720" w:hanging="360"/>
+              <w:ind w:left="576" w:hanging="288"/>
               <w:contextualSpacing w:val="1"/>
               <w:rPr>
                 <w:color w:val="434343"/>
@@ -2294,7 +2373,7 @@
                 <w:numId w:val="4"/>
               </w:numPr>
               <w:spacing w:line="252.00000000000003" w:lineRule="auto"/>
-              <w:ind w:left="720" w:hanging="360"/>
+              <w:ind w:left="576" w:hanging="288"/>
               <w:contextualSpacing w:val="1"/>
               <w:rPr>
                 <w:color w:val="434343"/>
@@ -2313,7 +2392,7 @@
                 <w:color w:val="434343"/>
                 <w:rtl w:val="0"/>
               </w:rPr>
-              <w:t xml:space="preserve">,0</w:t>
+              <w:t xml:space="preserve">,2</w:t>
             </w:r>
             <w:r>
               <w:rPr>
@@ -2371,7 +2450,20 @@
               <w:rPr>
                 <w:rtl w:val="0"/>
               </w:rPr>
-              <w:t xml:space="preserve"> - </w:t>
+              <w:t xml:space="preserve"> </w:t>
+            </w:r>
+            <w:r>
+              <w:rPr>
+                <w:color w:val="073763"/>
+                <w:rtl w:val="0"/>
+              </w:rPr>
+              <w:t xml:space="preserve">-</w:t>
+            </w:r>
+            <w:r>
+              <w:rPr>
+                <w:rtl w:val="0"/>
+              </w:rPr>
+              <w:t xml:space="preserve"> </w:t>
             </w:r>
             <w:hyperlink r:id="rId13">
               <w:r>
@@ -2399,7 +2491,7 @@
                 <w:numId w:val="4"/>
               </w:numPr>
               <w:spacing w:line="252.00000000000003" w:lineRule="auto"/>
-              <w:ind w:left="720" w:hanging="360"/>
+              <w:ind w:left="576" w:hanging="288"/>
               <w:contextualSpacing w:val="1"/>
               <w:rPr>
                 <w:color w:val="434343"/>
@@ -2422,7 +2514,7 @@
                 <w:numId w:val="4"/>
               </w:numPr>
               <w:spacing w:line="252.00000000000003" w:lineRule="auto"/>
-              <w:ind w:left="720" w:hanging="360"/>
+              <w:ind w:left="576" w:hanging="288"/>
               <w:contextualSpacing w:val="1"/>
               <w:rPr>
                 <w:color w:val="434343"/>

</xml_diff>

<commit_message>
Updates to qualifications priority and adding Oracle mention in Education
</commit_message>
<xml_diff>
--- a/RyanLMcIntyre-cv-resume.docx
+++ b/RyanLMcIntyre-cv-resume.docx
@@ -101,12 +101,12 @@
                 <wp:inline distB="114300" distT="114300" distL="114300" distR="114300">
                   <wp:extent cx="152400" cy="152400"/>
                   <wp:effectExtent b="0" l="0" r="0" t="0"/>
-                  <wp:docPr descr="envelope.png" id="2" name="image5.png"/>
+                  <wp:docPr descr="envelope.png" id="2" name="image4.png"/>
                   <a:graphic>
                     <a:graphicData uri="http://schemas.openxmlformats.org/drawingml/2006/picture">
                       <pic:pic>
                         <pic:nvPicPr>
-                          <pic:cNvPr descr="envelope.png" id="0" name="image5.png"/>
+                          <pic:cNvPr descr="envelope.png" id="0" name="image4.png"/>
                           <pic:cNvPicPr preferRelativeResize="0"/>
                         </pic:nvPicPr>
                         <pic:blipFill>
@@ -269,12 +269,12 @@
                 <wp:inline distB="114300" distT="114300" distL="114300" distR="114300">
                   <wp:extent cx="152400" cy="152400"/>
                   <wp:effectExtent b="0" l="0" r="0" t="0"/>
-                  <wp:docPr descr="linkedin.png" id="1" name="image2.png"/>
+                  <wp:docPr descr="linkedin.png" id="1" name="image3.png"/>
                   <a:graphic>
                     <a:graphicData uri="http://schemas.openxmlformats.org/drawingml/2006/picture">
                       <pic:pic>
                         <pic:nvPicPr>
-                          <pic:cNvPr descr="linkedin.png" id="0" name="image2.png"/>
+                          <pic:cNvPr descr="linkedin.png" id="0" name="image3.png"/>
                           <pic:cNvPicPr preferRelativeResize="0"/>
                         </pic:nvPicPr>
                         <pic:blipFill>
@@ -432,7 +432,7 @@
                 <w:color w:val="434343"/>
                 <w:rtl w:val="0"/>
               </w:rPr>
-              <w:t xml:space="preserve">Experienced in JavaScript, Angular, jQuery, CSS, HTML</w:t>
+              <w:t xml:space="preserve">Experienced in JavaScript, Angular, jQuery, CSS, HTML5</w:t>
             </w:r>
           </w:p>
           <w:p>
@@ -455,7 +455,7 @@
                 <w:color w:val="434343"/>
                 <w:rtl w:val="0"/>
               </w:rPr>
-              <w:t xml:space="preserve">Proficient in C#, PHP, SQL, MVC, Python, Node.js</w:t>
+              <w:t xml:space="preserve">Proficient in C#, PHP, SQL, MVC, Python</w:t>
             </w:r>
           </w:p>
           <w:p>
@@ -477,7 +477,7 @@
                 <w:color w:val="434343"/>
                 <w:rtl w:val="0"/>
               </w:rPr>
-              <w:t xml:space="preserve">Exposure to Vue.js, React, AWS, IIS, Flask</w:t>
+              <w:t xml:space="preserve">Exposure to Vue.js, React, AWS, IIS, Flask, Node.js</w:t>
             </w:r>
           </w:p>
           <w:p>
@@ -764,7 +764,7 @@
                 <w:color w:val="434343"/>
                 <w:rtl w:val="0"/>
               </w:rPr>
-              <w:t xml:space="preserve">ull stack apps leveraging: AngularJS, C3.js, D3.js, Sass, C# .NET, SQL Server</w:t>
+              <w:t xml:space="preserve">ull stack apps leveraging: AngularJS, React, C3.js, D3.js, Sass, C# .NET, SQL Server</w:t>
             </w:r>
           </w:p>
           <w:p>
@@ -2160,7 +2160,7 @@
                 <w:color w:val="434343"/>
                 <w:rtl w:val="0"/>
               </w:rPr>
-              <w:t xml:space="preserve">Built an Amazon.com like clone for a final software engineering project using PHP</w:t>
+              <w:t xml:space="preserve">Oracle PL/SQL client/server final project and an Amazon.com like clone for a final software engineering project using PHP</w:t>
             </w:r>
           </w:p>
           <w:p>

</xml_diff>

<commit_message>
Updates repo states and de-emphasizes c# .Net
</commit_message>
<xml_diff>
--- a/RyanLMcIntyre-cv-resume.docx
+++ b/RyanLMcIntyre-cv-resume.docx
@@ -101,12 +101,12 @@
                 <wp:inline distB="114300" distT="114300" distL="114300" distR="114300">
                   <wp:extent cx="152400" cy="152400"/>
                   <wp:effectExtent b="0" l="0" r="0" t="0"/>
-                  <wp:docPr descr="envelope.png" id="2" name="image5.png"/>
+                  <wp:docPr descr="envelope.png" id="2" name="image3.png"/>
                   <a:graphic>
                     <a:graphicData uri="http://schemas.openxmlformats.org/drawingml/2006/picture">
                       <pic:pic>
                         <pic:nvPicPr>
-                          <pic:cNvPr descr="envelope.png" id="0" name="image5.png"/>
+                          <pic:cNvPr descr="envelope.png" id="0" name="image3.png"/>
                           <pic:cNvPicPr preferRelativeResize="0"/>
                         </pic:nvPicPr>
                         <pic:blipFill>
@@ -200,12 +200,12 @@
                 <wp:inline distB="114300" distT="114300" distL="114300" distR="114300">
                   <wp:extent cx="152400" cy="152400"/>
                   <wp:effectExtent b="0" l="0" r="0" t="0"/>
-                  <wp:docPr descr="github.png" id="3" name="image6.png"/>
+                  <wp:docPr descr="github.png" id="3" name="image1.png"/>
                   <a:graphic>
                     <a:graphicData uri="http://schemas.openxmlformats.org/drawingml/2006/picture">
                       <pic:pic>
                         <pic:nvPicPr>
-                          <pic:cNvPr descr="github.png" id="0" name="image6.png"/>
+                          <pic:cNvPr descr="github.png" id="0" name="image1.png"/>
                           <pic:cNvPicPr preferRelativeResize="0"/>
                         </pic:nvPicPr>
                         <pic:blipFill>
@@ -269,12 +269,12 @@
                 <wp:inline distB="114300" distT="114300" distL="114300" distR="114300">
                   <wp:extent cx="152400" cy="152400"/>
                   <wp:effectExtent b="0" l="0" r="0" t="0"/>
-                  <wp:docPr descr="linkedin.png" id="1" name="image3.png"/>
+                  <wp:docPr descr="linkedin.png" id="1" name="image2.png"/>
                   <a:graphic>
                     <a:graphicData uri="http://schemas.openxmlformats.org/drawingml/2006/picture">
                       <pic:pic>
                         <pic:nvPicPr>
-                          <pic:cNvPr descr="linkedin.png" id="0" name="image3.png"/>
+                          <pic:cNvPr descr="linkedin.png" id="0" name="image2.png"/>
                           <pic:cNvPicPr preferRelativeResize="0"/>
                         </pic:nvPicPr>
                         <pic:blipFill>
@@ -455,7 +455,7 @@
                 <w:color w:val="434343"/>
                 <w:rtl w:val="0"/>
               </w:rPr>
-              <w:t xml:space="preserve">Proficient in C#, PHP, SQL, MVC, Python</w:t>
+              <w:t xml:space="preserve">Proficient in PHP, SQL, MVC, Python</w:t>
             </w:r>
           </w:p>
           <w:p>
@@ -477,7 +477,7 @@
                 <w:color w:val="434343"/>
                 <w:rtl w:val="0"/>
               </w:rPr>
-              <w:t xml:space="preserve">Exposure to Vue.js, React, AWS, IIS, Flask, Node.js</w:t>
+              <w:t xml:space="preserve">Exposure to C#, Vue.js, React, AWS, IIS, Flask, Node.js</w:t>
             </w:r>
           </w:p>
           <w:p>
@@ -2392,7 +2392,7 @@
                 <w:color w:val="434343"/>
                 <w:rtl w:val="0"/>
               </w:rPr>
-              <w:t xml:space="preserve">,2</w:t>
+              <w:t xml:space="preserve">,6</w:t>
             </w:r>
             <w:r>
               <w:rPr>
@@ -2526,7 +2526,7 @@
                 <w:color w:val="434343"/>
                 <w:rtl w:val="0"/>
               </w:rPr>
-              <w:t xml:space="preserve">40+ Contributors / 2,100+ Stars / 100+ Forks</w:t>
+              <w:t xml:space="preserve">40+ Contributors / 2,200+ Stars / 100+ Forks</w:t>
             </w:r>
             <w:r>
               <w:rPr>

</xml_diff>

<commit_message>
Small tweaks and updates
</commit_message>
<xml_diff>
--- a/RyanLMcIntyre-cv-resume.docx
+++ b/RyanLMcIntyre-cv-resume.docx
@@ -101,12 +101,12 @@
                 <wp:inline distB="114300" distT="114300" distL="114300" distR="114300">
                   <wp:extent cx="152400" cy="152400"/>
                   <wp:effectExtent b="0" l="0" r="0" t="0"/>
-                  <wp:docPr descr="envelope.png" id="2" name="image3.png"/>
+                  <wp:docPr descr="envelope.png" id="2" name="image2.png"/>
                   <a:graphic>
                     <a:graphicData uri="http://schemas.openxmlformats.org/drawingml/2006/picture">
                       <pic:pic>
                         <pic:nvPicPr>
-                          <pic:cNvPr descr="envelope.png" id="0" name="image3.png"/>
+                          <pic:cNvPr descr="envelope.png" id="0" name="image2.png"/>
                           <pic:cNvPicPr preferRelativeResize="0"/>
                         </pic:nvPicPr>
                         <pic:blipFill>
@@ -200,12 +200,12 @@
                 <wp:inline distB="114300" distT="114300" distL="114300" distR="114300">
                   <wp:extent cx="152400" cy="152400"/>
                   <wp:effectExtent b="0" l="0" r="0" t="0"/>
-                  <wp:docPr descr="github.png" id="3" name="image1.png"/>
+                  <wp:docPr descr="github.png" id="3" name="image3.png"/>
                   <a:graphic>
                     <a:graphicData uri="http://schemas.openxmlformats.org/drawingml/2006/picture">
                       <pic:pic>
                         <pic:nvPicPr>
-                          <pic:cNvPr descr="github.png" id="0" name="image1.png"/>
+                          <pic:cNvPr descr="github.png" id="0" name="image3.png"/>
                           <pic:cNvPicPr preferRelativeResize="0"/>
                         </pic:nvPicPr>
                         <pic:blipFill>
@@ -269,12 +269,12 @@
                 <wp:inline distB="114300" distT="114300" distL="114300" distR="114300">
                   <wp:extent cx="152400" cy="152400"/>
                   <wp:effectExtent b="0" l="0" r="0" t="0"/>
-                  <wp:docPr descr="linkedin.png" id="1" name="image2.png"/>
+                  <wp:docPr descr="linkedin.png" id="1" name="image1.png"/>
                   <a:graphic>
                     <a:graphicData uri="http://schemas.openxmlformats.org/drawingml/2006/picture">
                       <pic:pic>
                         <pic:nvPicPr>
-                          <pic:cNvPr descr="linkedin.png" id="0" name="image2.png"/>
+                          <pic:cNvPr descr="linkedin.png" id="0" name="image1.png"/>
                           <pic:cNvPicPr preferRelativeResize="0"/>
                         </pic:nvPicPr>
                         <pic:blipFill>
@@ -787,7 +787,7 @@
                 <w:color w:val="434343"/>
                 <w:rtl w:val="0"/>
               </w:rPr>
-              <w:t xml:space="preserve">Created a C# .NET console and Node.js Lambda IP Pinger tool and integrated RESTful C# API endpoints</w:t>
+              <w:t xml:space="preserve">Created a Node.js Lambda IP Pinger tool and integrated RESTful C# API endpoints</w:t>
             </w:r>
           </w:p>
           <w:p>
@@ -2242,7 +2242,7 @@
               <w:rPr>
                 <w:rtl w:val="0"/>
               </w:rPr>
-              <w:t xml:space="preserve">Major Projects</w:t>
+              <w:t xml:space="preserve">Projects</w:t>
             </w:r>
           </w:p>
           <w:p>
@@ -2392,7 +2392,7 @@
                 <w:color w:val="434343"/>
                 <w:rtl w:val="0"/>
               </w:rPr>
-              <w:t xml:space="preserve">,6</w:t>
+              <w:t xml:space="preserve">,7</w:t>
             </w:r>
             <w:r>
               <w:rPr>

</xml_diff>

<commit_message>
Updates new postion and GitHub Repo stats
</commit_message>
<xml_diff>
--- a/RyanLMcIntyre-cv-resume.docx
+++ b/RyanLMcIntyre-cv-resume.docx
@@ -9,11 +9,10 @@
         <w:keepNext w:val="0"/>
         <w:keepLines w:val="0"/>
         <w:widowControl w:val="0"/>
-        <w:contextualSpacing w:val="0"/>
         <w:rPr>
           <w:color w:val="073763"/>
-          <w:sz w:val="12"/>
-          <w:szCs w:val="12"/>
+          <w:sz w:val="8"/>
+          <w:szCs w:val="8"/>
         </w:rPr>
       </w:pPr>
       <w:bookmarkStart w:colFirst="0" w:colLast="0" w:name="_ijq2xzdjp1hf" w:id="0"/>
@@ -65,7 +64,6 @@
               <w:keepLines w:val="0"/>
               <w:widowControl w:val="0"/>
               <w:spacing w:line="264" w:lineRule="auto"/>
-              <w:contextualSpacing w:val="0"/>
               <w:rPr>
                 <w:b w:val="1"/>
                 <w:color w:val="073763"/>
@@ -90,7 +88,6 @@
             <w:pPr>
               <w:widowControl w:val="0"/>
               <w:spacing w:line="264" w:lineRule="auto"/>
-              <w:contextualSpacing w:val="0"/>
               <w:rPr/>
             </w:pPr>
             <w:r>
@@ -101,12 +98,12 @@
                 <wp:inline distB="114300" distT="114300" distL="114300" distR="114300">
                   <wp:extent cx="152400" cy="152400"/>
                   <wp:effectExtent b="0" l="0" r="0" t="0"/>
-                  <wp:docPr descr="envelope.png" id="2" name="image2.png"/>
+                  <wp:docPr descr="envelope.png" id="2" name="image1.png"/>
                   <a:graphic>
                     <a:graphicData uri="http://schemas.openxmlformats.org/drawingml/2006/picture">
                       <pic:pic>
                         <pic:nvPicPr>
-                          <pic:cNvPr descr="envelope.png" id="0" name="image2.png"/>
+                          <pic:cNvPr descr="envelope.png" id="0" name="image1.png"/>
                           <pic:cNvPicPr preferRelativeResize="0"/>
                         </pic:nvPicPr>
                         <pic:blipFill>
@@ -169,7 +166,6 @@
             <w:pPr>
               <w:widowControl w:val="0"/>
               <w:spacing w:line="264" w:lineRule="auto"/>
-              <w:contextualSpacing w:val="0"/>
               <w:rPr>
                 <w:color w:val="073763"/>
                 <w:sz w:val="12"/>
@@ -186,7 +182,6 @@
             <w:pPr>
               <w:widowControl w:val="0"/>
               <w:spacing w:line="240" w:lineRule="auto"/>
-              <w:contextualSpacing w:val="0"/>
               <w:rPr>
                 <w:sz w:val="12"/>
                 <w:szCs w:val="12"/>
@@ -200,12 +195,12 @@
                 <wp:inline distB="114300" distT="114300" distL="114300" distR="114300">
                   <wp:extent cx="152400" cy="152400"/>
                   <wp:effectExtent b="0" l="0" r="0" t="0"/>
-                  <wp:docPr descr="github.png" id="3" name="image3.png"/>
+                  <wp:docPr descr="github.png" id="3" name="image2.png"/>
                   <a:graphic>
                     <a:graphicData uri="http://schemas.openxmlformats.org/drawingml/2006/picture">
                       <pic:pic>
                         <pic:nvPicPr>
-                          <pic:cNvPr descr="github.png" id="0" name="image3.png"/>
+                          <pic:cNvPr descr="github.png" id="0" name="image2.png"/>
                           <pic:cNvPicPr preferRelativeResize="0"/>
                         </pic:nvPicPr>
                         <pic:blipFill>
@@ -256,7 +251,6 @@
             <w:pPr>
               <w:widowControl w:val="0"/>
               <w:spacing w:line="240" w:lineRule="auto"/>
-              <w:contextualSpacing w:val="0"/>
               <w:rPr>
                 <w:color w:val="073763"/>
               </w:rPr>
@@ -269,12 +263,12 @@
                 <wp:inline distB="114300" distT="114300" distL="114300" distR="114300">
                   <wp:extent cx="152400" cy="152400"/>
                   <wp:effectExtent b="0" l="0" r="0" t="0"/>
-                  <wp:docPr descr="linkedin.png" id="1" name="image1.png"/>
+                  <wp:docPr descr="linkedin.png" id="1" name="image3.png"/>
                   <a:graphic>
                     <a:graphicData uri="http://schemas.openxmlformats.org/drawingml/2006/picture">
                       <pic:pic>
                         <pic:nvPicPr>
-                          <pic:cNvPr descr="linkedin.png" id="0" name="image1.png"/>
+                          <pic:cNvPr descr="linkedin.png" id="0" name="image3.png"/>
                           <pic:cNvPicPr preferRelativeResize="0"/>
                         </pic:nvPicPr>
                         <pic:blipFill>
@@ -326,10 +320,9 @@
     </w:tbl>
     <w:p>
       <w:pPr>
-        <w:contextualSpacing w:val="0"/>
         <w:rPr>
-          <w:sz w:val="12"/>
-          <w:szCs w:val="12"/>
+          <w:sz w:val="8"/>
+          <w:szCs w:val="8"/>
         </w:rPr>
       </w:pPr>
       <w:r>
@@ -374,7 +367,6 @@
           <w:p>
             <w:pPr>
               <w:pStyle w:val="Heading1"/>
-              <w:contextualSpacing w:val="0"/>
               <w:rPr>
                 <w:sz w:val="12"/>
                 <w:szCs w:val="12"/>
@@ -421,7 +413,6 @@
               </w:numPr>
               <w:spacing w:line="252.00000000000003" w:lineRule="auto"/>
               <w:ind w:left="576" w:hanging="288"/>
-              <w:contextualSpacing w:val="1"/>
               <w:rPr>
                 <w:color w:val="434343"/>
                 <w:u w:val="none"/>
@@ -444,7 +435,6 @@
               </w:numPr>
               <w:spacing w:line="252.00000000000003" w:lineRule="auto"/>
               <w:ind w:left="576" w:hanging="288"/>
-              <w:contextualSpacing w:val="1"/>
               <w:rPr>
                 <w:color w:val="434343"/>
                 <w:u w:val="none"/>
@@ -467,7 +457,6 @@
               </w:numPr>
               <w:spacing w:line="252.00000000000003" w:lineRule="auto"/>
               <w:ind w:left="576" w:hanging="288"/>
-              <w:contextualSpacing w:val="1"/>
               <w:rPr>
                 <w:color w:val="434343"/>
               </w:rPr>
@@ -489,7 +478,6 @@
               </w:numPr>
               <w:spacing w:line="252.00000000000003" w:lineRule="auto"/>
               <w:ind w:left="576" w:hanging="288"/>
-              <w:contextualSpacing w:val="1"/>
               <w:rPr>
                 <w:color w:val="434343"/>
               </w:rPr>
@@ -524,7 +512,6 @@
               </w:numPr>
               <w:spacing w:line="252.00000000000003" w:lineRule="auto"/>
               <w:ind w:left="576" w:hanging="288"/>
-              <w:contextualSpacing w:val="1"/>
               <w:jc w:val="both"/>
               <w:rPr>
                 <w:color w:val="434343"/>
@@ -548,7 +535,6 @@
               </w:numPr>
               <w:spacing w:line="252.00000000000003" w:lineRule="auto"/>
               <w:ind w:left="576" w:hanging="288"/>
-              <w:contextualSpacing w:val="1"/>
               <w:jc w:val="both"/>
               <w:rPr>
                 <w:color w:val="434343"/>
@@ -572,7 +558,6 @@
               </w:numPr>
               <w:spacing w:line="252.00000000000003" w:lineRule="auto"/>
               <w:ind w:left="576" w:hanging="288"/>
-              <w:contextualSpacing w:val="1"/>
               <w:rPr>
                 <w:color w:val="434343"/>
                 <w:u w:val="none"/>
@@ -607,7 +592,6 @@
               <w:pStyle w:val="Heading1"/>
               <w:keepNext w:val="0"/>
               <w:keepLines w:val="0"/>
-              <w:contextualSpacing w:val="0"/>
               <w:rPr>
                 <w:sz w:val="12"/>
                 <w:szCs w:val="12"/>
@@ -651,12 +635,11 @@
               <w:tabs>
                 <w:tab w:val="right" w:pos="7185"/>
               </w:tabs>
-              <w:contextualSpacing w:val="0"/>
-              <w:rPr>
-                <w:color w:val="434343"/>
-              </w:rPr>
-            </w:pPr>
-            <w:bookmarkStart w:colFirst="0" w:colLast="0" w:name="_54fdm6gjw9yq" w:id="4"/>
+              <w:rPr>
+                <w:color w:val="434343"/>
+              </w:rPr>
+            </w:pPr>
+            <w:bookmarkStart w:colFirst="0" w:colLast="0" w:name="_6a8sl9l9nie3" w:id="4"/>
             <w:bookmarkEnd w:id="4"/>
             <w:r>
               <w:rPr>
@@ -665,14 +648,23 @@
                 <w:szCs w:val="22"/>
                 <w:rtl w:val="0"/>
               </w:rPr>
-              <w:t xml:space="preserve">Software Engineer - </w:t>
+              <w:t xml:space="preserve">Web Developer - </w:t>
             </w:r>
             <w:r>
               <w:rPr>
                 <w:color w:val="073763"/>
                 <w:rtl w:val="0"/>
               </w:rPr>
-              <w:t xml:space="preserve">Teksystems (Wyndham Capital)</w:t>
+              <w:t xml:space="preserve">Teksystems</w:t>
+            </w:r>
+            <w:r>
+              <w:rPr>
+                <w:color w:val="073763"/>
+                <w:sz w:val="22"/>
+                <w:szCs w:val="22"/>
+                <w:rtl w:val="0"/>
+              </w:rPr>
+              <w:t xml:space="preserve"> (Disney)</w:t>
             </w:r>
             <w:r>
               <w:rPr>
@@ -702,7 +694,6 @@
               <w:tabs>
                 <w:tab w:val="right" w:pos="7185"/>
               </w:tabs>
-              <w:contextualSpacing w:val="0"/>
               <w:jc w:val="right"/>
               <w:rPr/>
             </w:pPr>
@@ -712,12 +703,169 @@
               <w:rPr>
                 <w:rtl w:val="0"/>
               </w:rPr>
-              <w:t xml:space="preserve">Oct 2017 - Current</w:t>
-            </w:r>
-            <w:r>
-              <w:rPr>
-                <w:rtl w:val="0"/>
-              </w:rPr>
+              <w:t xml:space="preserve">Nov 2018 - Current</w:t>
+            </w:r>
+          </w:p>
+        </w:tc>
+      </w:tr>
+      <w:tr>
+        <w:trPr>
+          <w:trHeight w:val="260" w:hRule="atLeast"/>
+        </w:trPr>
+        <w:tc>
+          <w:tcPr>
+            <w:gridSpan w:val="2"/>
+            <w:tcBorders>
+              <w:left w:color="000000" w:space="0" w:sz="0" w:val="nil"/>
+            </w:tcBorders>
+            <w:tcMar>
+              <w:top w:w="28.799999999999997" w:type="dxa"/>
+              <w:left w:w="28.799999999999997" w:type="dxa"/>
+              <w:bottom w:w="28.799999999999997" w:type="dxa"/>
+              <w:right w:w="28.799999999999997" w:type="dxa"/>
+            </w:tcMar>
+          </w:tcPr>
+          <w:p>
+            <w:pPr>
+              <w:widowControl w:val="0"/>
+              <w:numPr>
+                <w:ilvl w:val="0"/>
+                <w:numId w:val="2"/>
+              </w:numPr>
+              <w:spacing w:line="252.00000000000003" w:lineRule="auto"/>
+              <w:ind w:left="576" w:hanging="288"/>
+              <w:rPr>
+                <w:b w:val="0"/>
+                <w:color w:val="434343"/>
+              </w:rPr>
+            </w:pPr>
+            <w:r>
+              <w:rPr>
+                <w:color w:val="434343"/>
+                <w:rtl w:val="0"/>
+              </w:rPr>
+              <w:t xml:space="preserve">Modernizing UI platform for OneID system</w:t>
+            </w:r>
+          </w:p>
+          <w:p>
+            <w:pPr>
+              <w:widowControl w:val="0"/>
+              <w:numPr>
+                <w:ilvl w:val="0"/>
+                <w:numId w:val="2"/>
+              </w:numPr>
+              <w:spacing w:line="252.00000000000003" w:lineRule="auto"/>
+              <w:ind w:left="576" w:hanging="288"/>
+              <w:rPr>
+                <w:b w:val="0"/>
+                <w:color w:val="434343"/>
+              </w:rPr>
+            </w:pPr>
+            <w:r>
+              <w:rPr>
+                <w:color w:val="434343"/>
+                <w:rtl w:val="0"/>
+              </w:rPr>
+              <w:t xml:space="preserve">Developing and automating CI CD for various projects</w:t>
+            </w:r>
+            <w:r>
+              <w:rPr>
+                <w:rtl w:val="0"/>
+              </w:rPr>
+            </w:r>
+          </w:p>
+        </w:tc>
+      </w:tr>
+      <w:tr>
+        <w:tc>
+          <w:tcPr>
+            <w:tcBorders>
+              <w:left w:color="000000" w:space="0" w:sz="0" w:val="nil"/>
+            </w:tcBorders>
+            <w:tcMar>
+              <w:top w:w="28.799999999999997" w:type="dxa"/>
+              <w:left w:w="28.799999999999997" w:type="dxa"/>
+              <w:bottom w:w="28.799999999999997" w:type="dxa"/>
+              <w:right w:w="28.799999999999997" w:type="dxa"/>
+            </w:tcMar>
+          </w:tcPr>
+          <w:p>
+            <w:pPr>
+              <w:pStyle w:val="Heading3"/>
+              <w:keepNext w:val="0"/>
+              <w:keepLines w:val="0"/>
+              <w:widowControl w:val="0"/>
+              <w:tabs>
+                <w:tab w:val="right" w:pos="7185"/>
+              </w:tabs>
+              <w:ind w:left="0" w:firstLine="0"/>
+              <w:rPr>
+                <w:color w:val="434343"/>
+              </w:rPr>
+            </w:pPr>
+            <w:bookmarkStart w:colFirst="0" w:colLast="0" w:name="_ukmnmimf3k6q" w:id="6"/>
+            <w:bookmarkEnd w:id="6"/>
+            <w:r>
+              <w:rPr>
+                <w:color w:val="434343"/>
+                <w:rtl w:val="0"/>
+              </w:rPr>
+              <w:t xml:space="preserve">   </w:t>
+            </w:r>
+            <w:r>
+              <w:rPr>
+                <w:color w:val="073763"/>
+                <w:sz w:val="22"/>
+                <w:szCs w:val="22"/>
+                <w:rtl w:val="0"/>
+              </w:rPr>
+              <w:t xml:space="preserve">Software Engineer - </w:t>
+            </w:r>
+            <w:r>
+              <w:rPr>
+                <w:color w:val="073763"/>
+                <w:rtl w:val="0"/>
+              </w:rPr>
+              <w:t xml:space="preserve">Teksystems (Wyndham Capital)</w:t>
+            </w:r>
+            <w:r>
+              <w:rPr>
+                <w:rtl w:val="0"/>
+              </w:rPr>
+            </w:r>
+          </w:p>
+        </w:tc>
+        <w:tc>
+          <w:tcPr>
+            <w:tcBorders>
+              <w:left w:color="000000" w:space="0" w:sz="0" w:val="nil"/>
+            </w:tcBorders>
+            <w:tcMar>
+              <w:top w:w="28.799999999999997" w:type="dxa"/>
+              <w:left w:w="28.799999999999997" w:type="dxa"/>
+              <w:bottom w:w="28.799999999999997" w:type="dxa"/>
+              <w:right w:w="28.799999999999997" w:type="dxa"/>
+            </w:tcMar>
+          </w:tcPr>
+          <w:p>
+            <w:pPr>
+              <w:pStyle w:val="Heading3"/>
+              <w:keepNext w:val="0"/>
+              <w:keepLines w:val="0"/>
+              <w:widowControl w:val="0"/>
+              <w:tabs>
+                <w:tab w:val="right" w:pos="7185"/>
+              </w:tabs>
+              <w:jc w:val="right"/>
+              <w:rPr/>
+            </w:pPr>
+            <w:bookmarkStart w:colFirst="0" w:colLast="0" w:name="_6fizdmftbah" w:id="7"/>
+            <w:bookmarkEnd w:id="7"/>
+            <w:r>
+              <w:rPr>
+                <w:rtl w:val="0"/>
+              </w:rPr>
+              <w:t xml:space="preserve">Oct 2017 - Sept 2018</w:t>
             </w:r>
           </w:p>
         </w:tc>
@@ -746,7 +894,6 @@
               </w:numPr>
               <w:spacing w:line="252.00000000000003" w:lineRule="auto"/>
               <w:ind w:left="576" w:hanging="288"/>
-              <w:contextualSpacing w:val="1"/>
               <w:rPr>
                 <w:b w:val="0"/>
                 <w:color w:val="434343"/>
@@ -757,7 +904,7 @@
                 <w:color w:val="434343"/>
                 <w:rtl w:val="0"/>
               </w:rPr>
-              <w:t xml:space="preserve">Developing several f</w:t>
+              <w:t xml:space="preserve">Developed several f</w:t>
             </w:r>
             <w:r>
               <w:rPr>
@@ -776,7 +923,6 @@
               </w:numPr>
               <w:spacing w:line="252.00000000000003" w:lineRule="auto"/>
               <w:ind w:left="576" w:hanging="288"/>
-              <w:contextualSpacing w:val="1"/>
               <w:rPr>
                 <w:color w:val="434343"/>
                 <w:u w:val="none"/>
@@ -799,7 +945,6 @@
               </w:numPr>
               <w:spacing w:line="252.00000000000003" w:lineRule="auto"/>
               <w:ind w:left="576" w:hanging="288"/>
-              <w:contextualSpacing w:val="1"/>
               <w:rPr>
                 <w:b w:val="0"/>
                 <w:color w:val="434343"/>
@@ -810,7 +955,7 @@
                 <w:color w:val="434343"/>
                 <w:rtl w:val="0"/>
               </w:rPr>
-              <w:t xml:space="preserve">Building 4 core apps: dialer manager UI, pre-approval, loan comparison tool, internal doc management system</w:t>
+              <w:t xml:space="preserve">Built 4 core apps: dialer manager UI, pre-approval, loan comparison tool, internal doc management system</w:t>
             </w:r>
           </w:p>
           <w:p>
@@ -822,7 +967,6 @@
               </w:numPr>
               <w:spacing w:line="252.00000000000003" w:lineRule="auto"/>
               <w:ind w:left="576" w:hanging="288"/>
-              <w:contextualSpacing w:val="1"/>
               <w:rPr>
                 <w:b w:val="0"/>
                 <w:color w:val="434343"/>
@@ -833,7 +977,7 @@
                 <w:color w:val="434343"/>
                 <w:rtl w:val="0"/>
               </w:rPr>
-              <w:t xml:space="preserve">Developing and extending customer facing portal web app and .com site in conjunction with HubSpot CMS</w:t>
+              <w:t xml:space="preserve">Developed and extended customer facing portal web app and .com site in conjunction with HubSpot CMS</w:t>
             </w:r>
             <w:r>
               <w:rPr>
@@ -866,7 +1010,6 @@
               <w:widowControl w:val="0"/>
               <w:spacing w:after="0" w:before="0" w:line="240" w:lineRule="auto"/>
               <w:ind w:left="0" w:firstLine="0"/>
-              <w:contextualSpacing w:val="0"/>
               <w:rPr>
                 <w:color w:val="434343"/>
                 <w:sz w:val="12"/>
@@ -903,13 +1046,12 @@
               <w:tabs>
                 <w:tab w:val="right" w:pos="7185"/>
               </w:tabs>
-              <w:contextualSpacing w:val="0"/>
-              <w:rPr>
-                <w:color w:val="434343"/>
-              </w:rPr>
-            </w:pPr>
-            <w:bookmarkStart w:colFirst="0" w:colLast="0" w:name="_m2c92zjd46i5" w:id="8"/>
-            <w:bookmarkEnd w:id="8"/>
+              <w:rPr>
+                <w:color w:val="434343"/>
+              </w:rPr>
+            </w:pPr>
+            <w:bookmarkStart w:colFirst="0" w:colLast="0" w:name="_m2c92zjd46i5" w:id="10"/>
+            <w:bookmarkEnd w:id="10"/>
             <w:r>
               <w:rPr>
                 <w:color w:val="073763"/>
@@ -954,12 +1096,11 @@
               <w:tabs>
                 <w:tab w:val="right" w:pos="7185"/>
               </w:tabs>
-              <w:contextualSpacing w:val="0"/>
               <w:jc w:val="right"/>
               <w:rPr/>
             </w:pPr>
-            <w:bookmarkStart w:colFirst="0" w:colLast="0" w:name="_x3vmxko63tc8" w:id="9"/>
-            <w:bookmarkEnd w:id="9"/>
+            <w:bookmarkStart w:colFirst="0" w:colLast="0" w:name="_x3vmxko63tc8" w:id="11"/>
+            <w:bookmarkEnd w:id="11"/>
             <w:r>
               <w:rPr>
                 <w:rtl w:val="0"/>
@@ -998,7 +1139,6 @@
               </w:numPr>
               <w:spacing w:line="252.00000000000003" w:lineRule="auto"/>
               <w:ind w:left="576" w:hanging="288"/>
-              <w:contextualSpacing w:val="1"/>
               <w:rPr>
                 <w:color w:val="434343"/>
               </w:rPr>
@@ -1020,7 +1160,6 @@
               </w:numPr>
               <w:spacing w:line="252.00000000000003" w:lineRule="auto"/>
               <w:ind w:left="576" w:hanging="288"/>
-              <w:contextualSpacing w:val="1"/>
               <w:rPr>
                 <w:color w:val="434343"/>
               </w:rPr>
@@ -1042,7 +1181,6 @@
               </w:numPr>
               <w:spacing w:line="252.00000000000003" w:lineRule="auto"/>
               <w:ind w:left="576" w:hanging="288"/>
-              <w:contextualSpacing w:val="1"/>
               <w:rPr>
                 <w:color w:val="434343"/>
               </w:rPr>
@@ -1064,7 +1202,6 @@
               </w:numPr>
               <w:spacing w:line="252.00000000000003" w:lineRule="auto"/>
               <w:ind w:left="576" w:hanging="288"/>
-              <w:contextualSpacing w:val="1"/>
               <w:rPr>
                 <w:color w:val="434343"/>
               </w:rPr>
@@ -1086,7 +1223,6 @@
               </w:numPr>
               <w:spacing w:line="252.00000000000003" w:lineRule="auto"/>
               <w:ind w:left="576" w:hanging="288"/>
-              <w:contextualSpacing w:val="1"/>
               <w:rPr>
                 <w:color w:val="434343"/>
               </w:rPr>
@@ -1129,7 +1265,6 @@
               <w:widowControl w:val="0"/>
               <w:spacing w:after="0" w:before="0" w:line="240" w:lineRule="auto"/>
               <w:ind w:left="0" w:firstLine="0"/>
-              <w:contextualSpacing w:val="0"/>
               <w:rPr>
                 <w:color w:val="434343"/>
                 <w:sz w:val="12"/>
@@ -1166,13 +1301,12 @@
               <w:tabs>
                 <w:tab w:val="right" w:pos="7185"/>
               </w:tabs>
-              <w:contextualSpacing w:val="0"/>
-              <w:rPr>
-                <w:color w:val="434343"/>
-              </w:rPr>
-            </w:pPr>
-            <w:bookmarkStart w:colFirst="0" w:colLast="0" w:name="_vi4jfzod5jwr" w:id="12"/>
-            <w:bookmarkEnd w:id="12"/>
+              <w:rPr>
+                <w:color w:val="434343"/>
+              </w:rPr>
+            </w:pPr>
+            <w:bookmarkStart w:colFirst="0" w:colLast="0" w:name="_vi4jfzod5jwr" w:id="14"/>
+            <w:bookmarkEnd w:id="14"/>
             <w:r>
               <w:rPr>
                 <w:color w:val="073763"/>
@@ -1218,12 +1352,11 @@
                 <w:tab w:val="right" w:pos="6750"/>
               </w:tabs>
               <w:ind w:left="165" w:firstLine="0"/>
-              <w:contextualSpacing w:val="0"/>
               <w:jc w:val="right"/>
               <w:rPr/>
             </w:pPr>
-            <w:bookmarkStart w:colFirst="0" w:colLast="0" w:name="_x5woy7ngdafq" w:id="13"/>
-            <w:bookmarkEnd w:id="13"/>
+            <w:bookmarkStart w:colFirst="0" w:colLast="0" w:name="_x5woy7ngdafq" w:id="15"/>
+            <w:bookmarkEnd w:id="15"/>
             <w:r>
               <w:rPr>
                 <w:color w:val="999999"/>
@@ -1265,7 +1398,6 @@
               </w:numPr>
               <w:spacing w:line="252.00000000000003" w:lineRule="auto"/>
               <w:ind w:left="576" w:hanging="288"/>
-              <w:contextualSpacing w:val="1"/>
               <w:rPr>
                 <w:color w:val="434343"/>
                 <w:u w:val="none"/>
@@ -1288,7 +1420,6 @@
               </w:numPr>
               <w:spacing w:line="252.00000000000003" w:lineRule="auto"/>
               <w:ind w:left="576" w:hanging="288"/>
-              <w:contextualSpacing w:val="1"/>
               <w:rPr>
                 <w:color w:val="434343"/>
               </w:rPr>
@@ -1310,7 +1441,6 @@
               </w:numPr>
               <w:spacing w:line="252.00000000000003" w:lineRule="auto"/>
               <w:ind w:left="576" w:hanging="288"/>
-              <w:contextualSpacing w:val="1"/>
               <w:rPr>
                 <w:color w:val="434343"/>
               </w:rPr>
@@ -1332,7 +1462,6 @@
               </w:numPr>
               <w:spacing w:line="252.00000000000003" w:lineRule="auto"/>
               <w:ind w:left="576" w:hanging="288"/>
-              <w:contextualSpacing w:val="1"/>
               <w:rPr>
                 <w:color w:val="434343"/>
               </w:rPr>
@@ -1354,7 +1483,6 @@
               </w:numPr>
               <w:spacing w:line="252.00000000000003" w:lineRule="auto"/>
               <w:ind w:left="576" w:hanging="288"/>
-              <w:contextualSpacing w:val="1"/>
               <w:rPr>
                 <w:color w:val="434343"/>
               </w:rPr>
@@ -1376,7 +1504,6 @@
               </w:numPr>
               <w:spacing w:line="252.00000000000003" w:lineRule="auto"/>
               <w:ind w:left="576" w:hanging="288"/>
-              <w:contextualSpacing w:val="1"/>
               <w:rPr>
                 <w:color w:val="434343"/>
                 <w:u w:val="none"/>
@@ -1399,7 +1526,6 @@
               </w:numPr>
               <w:spacing w:line="252.00000000000003" w:lineRule="auto"/>
               <w:ind w:left="576" w:hanging="288"/>
-              <w:contextualSpacing w:val="1"/>
               <w:rPr>
                 <w:color w:val="434343"/>
                 <w:u w:val="none"/>
@@ -1422,7 +1548,6 @@
               </w:numPr>
               <w:spacing w:line="252.00000000000003" w:lineRule="auto"/>
               <w:ind w:left="576" w:hanging="288"/>
-              <w:contextualSpacing w:val="1"/>
               <w:rPr>
                 <w:color w:val="434343"/>
                 <w:u w:val="none"/>
@@ -1445,7 +1570,6 @@
               </w:numPr>
               <w:spacing w:line="252.00000000000003" w:lineRule="auto"/>
               <w:ind w:left="576" w:hanging="288"/>
-              <w:contextualSpacing w:val="1"/>
               <w:rPr>
                 <w:color w:val="434343"/>
                 <w:u w:val="none"/>
@@ -1468,7 +1592,6 @@
               </w:numPr>
               <w:spacing w:line="252.00000000000003" w:lineRule="auto"/>
               <w:ind w:left="576" w:hanging="288"/>
-              <w:contextualSpacing w:val="1"/>
               <w:rPr>
                 <w:color w:val="434343"/>
                 <w:u w:val="none"/>
@@ -1491,7 +1614,6 @@
               </w:numPr>
               <w:spacing w:line="252.00000000000003" w:lineRule="auto"/>
               <w:ind w:left="576" w:hanging="288"/>
-              <w:contextualSpacing w:val="1"/>
               <w:rPr>
                 <w:color w:val="434343"/>
                 <w:u w:val="none"/>
@@ -1535,7 +1657,6 @@
               <w:widowControl w:val="0"/>
               <w:spacing w:after="0" w:before="0" w:line="240" w:lineRule="auto"/>
               <w:ind w:left="0" w:firstLine="0"/>
-              <w:contextualSpacing w:val="0"/>
               <w:rPr>
                 <w:color w:val="434343"/>
                 <w:sz w:val="12"/>
@@ -1573,13 +1694,12 @@
                 <w:tab w:val="right" w:pos="6750"/>
               </w:tabs>
               <w:ind w:left="165" w:firstLine="0"/>
-              <w:contextualSpacing w:val="0"/>
-              <w:rPr>
-                <w:color w:val="434343"/>
-              </w:rPr>
-            </w:pPr>
-            <w:bookmarkStart w:colFirst="0" w:colLast="0" w:name="_xhe1ht7nf1y" w:id="15"/>
-            <w:bookmarkEnd w:id="15"/>
+              <w:rPr>
+                <w:color w:val="434343"/>
+              </w:rPr>
+            </w:pPr>
+            <w:bookmarkStart w:colFirst="0" w:colLast="0" w:name="_xhe1ht7nf1y" w:id="17"/>
+            <w:bookmarkEnd w:id="17"/>
             <w:r>
               <w:rPr>
                 <w:color w:val="073763"/>
@@ -1625,12 +1745,11 @@
                 <w:tab w:val="right" w:pos="6750"/>
               </w:tabs>
               <w:ind w:left="165" w:firstLine="0"/>
-              <w:contextualSpacing w:val="0"/>
               <w:jc w:val="right"/>
               <w:rPr/>
             </w:pPr>
-            <w:bookmarkStart w:colFirst="0" w:colLast="0" w:name="_igjqoakyv6io" w:id="16"/>
-            <w:bookmarkEnd w:id="16"/>
+            <w:bookmarkStart w:colFirst="0" w:colLast="0" w:name="_igjqoakyv6io" w:id="18"/>
+            <w:bookmarkEnd w:id="18"/>
             <w:r>
               <w:rPr>
                 <w:color w:val="999999"/>
@@ -1672,7 +1791,6 @@
               </w:numPr>
               <w:spacing w:line="252.00000000000003" w:lineRule="auto"/>
               <w:ind w:left="576" w:hanging="288"/>
-              <w:contextualSpacing w:val="1"/>
               <w:rPr>
                 <w:color w:val="434343"/>
               </w:rPr>
@@ -1694,7 +1812,6 @@
               </w:numPr>
               <w:spacing w:line="252.00000000000003" w:lineRule="auto"/>
               <w:ind w:left="576" w:hanging="288"/>
-              <w:contextualSpacing w:val="1"/>
               <w:rPr>
                 <w:color w:val="434343"/>
               </w:rPr>
@@ -1716,7 +1833,6 @@
               </w:numPr>
               <w:spacing w:line="252.00000000000003" w:lineRule="auto"/>
               <w:ind w:left="576" w:hanging="288"/>
-              <w:contextualSpacing w:val="1"/>
               <w:rPr>
                 <w:b w:val="0"/>
                 <w:color w:val="434343"/>
@@ -1753,7 +1869,6 @@
               </w:numPr>
               <w:spacing w:line="252.00000000000003" w:lineRule="auto"/>
               <w:ind w:left="576" w:hanging="288"/>
-              <w:contextualSpacing w:val="1"/>
               <w:rPr>
                 <w:b w:val="0"/>
                 <w:color w:val="434343"/>
@@ -1776,7 +1891,6 @@
               </w:numPr>
               <w:spacing w:line="252.00000000000003" w:lineRule="auto"/>
               <w:ind w:left="576" w:hanging="288"/>
-              <w:contextualSpacing w:val="1"/>
               <w:rPr>
                 <w:b w:val="0"/>
                 <w:color w:val="434343"/>
@@ -1799,7 +1913,6 @@
               </w:numPr>
               <w:spacing w:line="252.00000000000003" w:lineRule="auto"/>
               <w:ind w:left="576" w:hanging="288"/>
-              <w:contextualSpacing w:val="1"/>
               <w:rPr>
                 <w:b w:val="0"/>
                 <w:color w:val="434343"/>
@@ -1822,7 +1935,6 @@
               </w:numPr>
               <w:spacing w:line="252.00000000000003" w:lineRule="auto"/>
               <w:ind w:left="576" w:hanging="288"/>
-              <w:contextualSpacing w:val="1"/>
               <w:rPr>
                 <w:b w:val="0"/>
                 <w:color w:val="434343"/>
@@ -1845,7 +1957,6 @@
               </w:numPr>
               <w:spacing w:line="252.00000000000003" w:lineRule="auto"/>
               <w:ind w:left="576" w:hanging="288"/>
-              <w:contextualSpacing w:val="1"/>
               <w:rPr>
                 <w:color w:val="434343"/>
               </w:rPr>
@@ -1888,7 +1999,6 @@
               <w:widowControl w:val="0"/>
               <w:spacing w:after="0" w:before="0" w:line="240" w:lineRule="auto"/>
               <w:ind w:left="0" w:firstLine="0"/>
-              <w:contextualSpacing w:val="0"/>
               <w:rPr>
                 <w:sz w:val="12"/>
                 <w:szCs w:val="12"/>
@@ -1921,32 +2031,14 @@
           </w:tcPr>
           <w:p>
             <w:pPr>
-              <w:keepNext w:val="0"/>
-              <w:keepLines w:val="0"/>
-              <w:widowControl w:val="0"/>
-              <w:contextualSpacing w:val="0"/>
-              <w:rPr>
-                <w:sz w:val="12"/>
-                <w:szCs w:val="12"/>
-              </w:rPr>
-            </w:pPr>
-            <w:r>
-              <w:rPr>
-                <w:rtl w:val="0"/>
-              </w:rPr>
-            </w:r>
-          </w:p>
-          <w:p>
-            <w:pPr>
               <w:pStyle w:val="Heading1"/>
               <w:keepNext w:val="0"/>
               <w:keepLines w:val="0"/>
               <w:widowControl w:val="0"/>
-              <w:contextualSpacing w:val="0"/>
               <w:rPr/>
             </w:pPr>
-            <w:bookmarkStart w:colFirst="0" w:colLast="0" w:name="_vufu83hcgz1w" w:id="18"/>
-            <w:bookmarkEnd w:id="18"/>
+            <w:bookmarkStart w:colFirst="0" w:colLast="0" w:name="_vufu83hcgz1w" w:id="20"/>
+            <w:bookmarkEnd w:id="20"/>
             <w:r>
               <w:rPr>
                 <w:rtl w:val="0"/>
@@ -1976,10 +2068,9 @@
                 <w:tab w:val="right" w:pos="6750"/>
               </w:tabs>
               <w:spacing w:line="240" w:lineRule="auto"/>
-              <w:contextualSpacing w:val="0"/>
-              <w:rPr>
-                <w:sz w:val="12"/>
-                <w:szCs w:val="12"/>
+              <w:rPr>
+                <w:sz w:val="4"/>
+                <w:szCs w:val="4"/>
               </w:rPr>
             </w:pPr>
             <w:r>
@@ -2025,17 +2116,16 @@
                     <w:tabs>
                       <w:tab w:val="right" w:pos="6750"/>
                     </w:tabs>
-                    <w:contextualSpacing w:val="0"/>
                     <w:rPr/>
                   </w:pPr>
-                  <w:bookmarkStart w:colFirst="0" w:colLast="0" w:name="_t8k11l63z5qj" w:id="19"/>
-                  <w:bookmarkEnd w:id="19"/>
+                  <w:bookmarkStart w:colFirst="0" w:colLast="0" w:name="_t8k11l63z5qj" w:id="21"/>
+                  <w:bookmarkEnd w:id="21"/>
                   <w:r>
                     <w:rPr>
                       <w:color w:val="073763"/>
                       <w:rtl w:val="0"/>
                     </w:rPr>
-                    <w:t xml:space="preserve">   Bachelor of Science in Computer Information Systems</w:t>
+                    <w:t xml:space="preserve">Bachelor of Science in Computer Information Systems</w:t>
                   </w:r>
                   <w:r>
                     <w:rPr>
@@ -2053,11 +2143,10 @@
                       <w:tab w:val="right" w:pos="6750"/>
                     </w:tabs>
                     <w:ind w:left="165" w:firstLine="0"/>
-                    <w:contextualSpacing w:val="0"/>
                     <w:rPr/>
                   </w:pPr>
-                  <w:bookmarkStart w:colFirst="0" w:colLast="0" w:name="_8uq50uex35z" w:id="20"/>
-                  <w:bookmarkEnd w:id="20"/>
+                  <w:bookmarkStart w:colFirst="0" w:colLast="0" w:name="_8uq50uex35z" w:id="22"/>
+                  <w:bookmarkEnd w:id="22"/>
                   <w:r>
                     <w:rPr>
                       <w:color w:val="073763"/>
@@ -2093,12 +2182,11 @@
                       <w:tab w:val="right" w:pos="6750"/>
                     </w:tabs>
                     <w:ind w:left="0" w:firstLine="0"/>
-                    <w:contextualSpacing w:val="0"/>
                     <w:jc w:val="right"/>
                     <w:rPr/>
                   </w:pPr>
-                  <w:bookmarkStart w:colFirst="0" w:colLast="0" w:name="_xmrqogbiq38o" w:id="21"/>
-                  <w:bookmarkEnd w:id="21"/>
+                  <w:bookmarkStart w:colFirst="0" w:colLast="0" w:name="_xmrqogbiq38o" w:id="23"/>
+                  <w:bookmarkEnd w:id="23"/>
                   <w:r>
                     <w:rPr>
                       <w:color w:val="999999"/>
@@ -2126,7 +2214,6 @@
               </w:numPr>
               <w:spacing w:line="240" w:lineRule="auto"/>
               <w:ind w:left="576" w:hanging="288"/>
-              <w:contextualSpacing w:val="1"/>
               <w:rPr>
                 <w:color w:val="434343"/>
                 <w:u w:val="none"/>
@@ -2149,7 +2236,6 @@
               </w:numPr>
               <w:spacing w:line="240" w:lineRule="auto"/>
               <w:ind w:left="576" w:hanging="288"/>
-              <w:contextualSpacing w:val="1"/>
               <w:rPr>
                 <w:color w:val="434343"/>
                 <w:u w:val="none"/>
@@ -2172,7 +2258,6 @@
               </w:numPr>
               <w:spacing w:line="240" w:lineRule="auto"/>
               <w:ind w:left="576" w:hanging="288"/>
-              <w:contextualSpacing w:val="1"/>
               <w:rPr>
                 <w:color w:val="434343"/>
                 <w:u w:val="none"/>
@@ -2213,48 +2298,19 @@
               <w:keepNext w:val="0"/>
               <w:keepLines w:val="0"/>
               <w:widowControl w:val="0"/>
-              <w:contextualSpacing w:val="0"/>
               <w:rPr>
                 <w:sz w:val="12"/>
                 <w:szCs w:val="12"/>
               </w:rPr>
             </w:pPr>
-            <w:bookmarkStart w:colFirst="0" w:colLast="0" w:name="_v1suqo11fisu" w:id="22"/>
-            <w:bookmarkEnd w:id="22"/>
-            <w:r>
-              <w:rPr>
-                <w:rtl w:val="0"/>
-              </w:rPr>
-            </w:r>
-          </w:p>
-          <w:p>
-            <w:pPr>
-              <w:pStyle w:val="Heading1"/>
-              <w:keepNext w:val="0"/>
-              <w:keepLines w:val="0"/>
-              <w:widowControl w:val="0"/>
-              <w:contextualSpacing w:val="0"/>
-              <w:rPr/>
-            </w:pPr>
-            <w:bookmarkStart w:colFirst="0" w:colLast="0" w:name="_761ed5n1rl70" w:id="23"/>
-            <w:bookmarkEnd w:id="23"/>
+            <w:bookmarkStart w:colFirst="0" w:colLast="0" w:name="_761ed5n1rl70" w:id="24"/>
+            <w:bookmarkEnd w:id="24"/>
             <w:r>
               <w:rPr>
                 <w:rtl w:val="0"/>
               </w:rPr>
               <w:t xml:space="preserve">Projects</w:t>
             </w:r>
-          </w:p>
-          <w:p>
-            <w:pPr>
-              <w:spacing w:after="0" w:before="0" w:line="240" w:lineRule="auto"/>
-              <w:ind w:left="0" w:firstLine="0"/>
-              <w:contextualSpacing w:val="0"/>
-              <w:rPr>
-                <w:sz w:val="12"/>
-                <w:szCs w:val="12"/>
-              </w:rPr>
-            </w:pPr>
             <w:r>
               <w:rPr>
                 <w:rtl w:val="0"/>
@@ -2265,7 +2321,7 @@
       </w:tr>
       <w:tr>
         <w:trPr>
-          <w:trHeight w:val="1040" w:hRule="atLeast"/>
+          <w:trHeight w:val="800" w:hRule="atLeast"/>
         </w:trPr>
         <w:tc>
           <w:tcPr>
@@ -2289,15 +2345,14 @@
                 <w:tab w:val="right" w:pos="6750"/>
               </w:tabs>
               <w:spacing w:line="252.00000000000003" w:lineRule="auto"/>
-              <w:contextualSpacing w:val="0"/>
               <w:rPr>
                 <w:color w:val="073763"/>
                 <w:sz w:val="20"/>
                 <w:szCs w:val="20"/>
               </w:rPr>
             </w:pPr>
-            <w:bookmarkStart w:colFirst="0" w:colLast="0" w:name="_uasrz09gr1ht" w:id="24"/>
-            <w:bookmarkEnd w:id="24"/>
+            <w:bookmarkStart w:colFirst="0" w:colLast="0" w:name="_uasrz09gr1ht" w:id="25"/>
+            <w:bookmarkEnd w:id="25"/>
             <w:r>
               <w:rPr>
                 <w:color w:val="073763"/>
@@ -2351,7 +2406,6 @@
               </w:numPr>
               <w:spacing w:line="252.00000000000003" w:lineRule="auto"/>
               <w:ind w:left="576" w:hanging="288"/>
-              <w:contextualSpacing w:val="1"/>
               <w:rPr>
                 <w:color w:val="434343"/>
                 <w:u w:val="none"/>
@@ -2374,7 +2428,6 @@
               </w:numPr>
               <w:spacing w:line="252.00000000000003" w:lineRule="auto"/>
               <w:ind w:left="576" w:hanging="288"/>
-              <w:contextualSpacing w:val="1"/>
               <w:rPr>
                 <w:color w:val="434343"/>
                 <w:u w:val="none"/>
@@ -2385,21 +2438,21 @@
                 <w:color w:val="434343"/>
                 <w:rtl w:val="0"/>
               </w:rPr>
-              <w:t xml:space="preserve">40+ Contributors / 10</w:t>
-            </w:r>
-            <w:r>
-              <w:rPr>
-                <w:color w:val="434343"/>
-                <w:rtl w:val="0"/>
-              </w:rPr>
-              <w:t xml:space="preserve">,7</w:t>
-            </w:r>
-            <w:r>
-              <w:rPr>
-                <w:color w:val="434343"/>
-                <w:rtl w:val="0"/>
-              </w:rPr>
-              <w:t xml:space="preserve">00+ Stars / 500+ Forks</w:t>
+              <w:t xml:space="preserve">40+ Contributors / 12</w:t>
+            </w:r>
+            <w:r>
+              <w:rPr>
+                <w:color w:val="434343"/>
+                <w:rtl w:val="0"/>
+              </w:rPr>
+              <w:t xml:space="preserve">,3</w:t>
+            </w:r>
+            <w:r>
+              <w:rPr>
+                <w:color w:val="434343"/>
+                <w:rtl w:val="0"/>
+              </w:rPr>
+              <w:t xml:space="preserve">00+ Stars / 700+ Forks</w:t>
             </w:r>
             <w:r>
               <w:rPr>
@@ -2430,15 +2483,14 @@
                 <w:tab w:val="right" w:pos="6750"/>
               </w:tabs>
               <w:spacing w:line="252.00000000000003" w:lineRule="auto"/>
-              <w:contextualSpacing w:val="0"/>
               <w:rPr>
                 <w:color w:val="073763"/>
                 <w:sz w:val="20"/>
                 <w:szCs w:val="20"/>
               </w:rPr>
             </w:pPr>
-            <w:bookmarkStart w:colFirst="0" w:colLast="0" w:name="_bvdi22vhbdw8" w:id="25"/>
-            <w:bookmarkEnd w:id="25"/>
+            <w:bookmarkStart w:colFirst="0" w:colLast="0" w:name="_bvdi22vhbdw8" w:id="26"/>
+            <w:bookmarkEnd w:id="26"/>
             <w:r>
               <w:rPr>
                 <w:color w:val="073763"/>
@@ -2492,7 +2544,6 @@
               </w:numPr>
               <w:spacing w:line="252.00000000000003" w:lineRule="auto"/>
               <w:ind w:left="576" w:hanging="288"/>
-              <w:contextualSpacing w:val="1"/>
               <w:rPr>
                 <w:color w:val="434343"/>
                 <w:u w:val="none"/>
@@ -2515,7 +2566,6 @@
               </w:numPr>
               <w:spacing w:line="252.00000000000003" w:lineRule="auto"/>
               <w:ind w:left="576" w:hanging="288"/>
-              <w:contextualSpacing w:val="1"/>
               <w:rPr>
                 <w:color w:val="434343"/>
                 <w:u w:val="none"/>
@@ -2526,7 +2576,7 @@
                 <w:color w:val="434343"/>
                 <w:rtl w:val="0"/>
               </w:rPr>
-              <w:t xml:space="preserve">40+ Contributors / 2,200+ Stars / 100+ Forks</w:t>
+              <w:t xml:space="preserve">40+ Contributors / 2,400+ Stars / 100+ Forks</w:t>
             </w:r>
             <w:r>
               <w:rPr>
@@ -2541,7 +2591,6 @@
       <w:pPr>
         <w:widowControl w:val="0"/>
         <w:spacing w:line="252.00000000000003" w:lineRule="auto"/>
-        <w:contextualSpacing w:val="0"/>
         <w:rPr>
           <w:sz w:val="12"/>
           <w:szCs w:val="12"/>
@@ -3057,7 +3106,6 @@
       <w:keepNext w:val="1"/>
       <w:keepLines w:val="1"/>
       <w:spacing w:line="240" w:lineRule="auto"/>
-      <w:contextualSpacing w:val="1"/>
     </w:pPr>
     <w:rPr>
       <w:rFonts w:ascii="Oswald" w:cs="Oswald" w:eastAsia="Oswald" w:hAnsi="Oswald"/>
@@ -3094,7 +3142,6 @@
       </w:tabs>
       <w:spacing w:line="240" w:lineRule="auto"/>
       <w:ind w:left="165" w:right="45" w:firstLine="0"/>
-      <w:contextualSpacing w:val="1"/>
     </w:pPr>
     <w:rPr>
       <w:b w:val="1"/>
@@ -3202,6 +3249,42 @@
         <w:right w:w="100.0" w:type="dxa"/>
       </w:tblCellMar>
     </w:tblPr>
+    <w:tblStylePr w:type="band1Horz">
+      <w:tcPr/>
+    </w:tblStylePr>
+    <w:tblStylePr w:type="band1Vert">
+      <w:tcPr/>
+    </w:tblStylePr>
+    <w:tblStylePr w:type="band2Horz">
+      <w:tcPr/>
+    </w:tblStylePr>
+    <w:tblStylePr w:type="band2Vert">
+      <w:tcPr/>
+    </w:tblStylePr>
+    <w:tblStylePr w:type="firstCol">
+      <w:tcPr/>
+    </w:tblStylePr>
+    <w:tblStylePr w:type="firstRow">
+      <w:tcPr/>
+    </w:tblStylePr>
+    <w:tblStylePr w:type="lastCol">
+      <w:tcPr/>
+    </w:tblStylePr>
+    <w:tblStylePr w:type="lastRow">
+      <w:tcPr/>
+    </w:tblStylePr>
+    <w:tblStylePr w:type="neCell">
+      <w:tcPr/>
+    </w:tblStylePr>
+    <w:tblStylePr w:type="nwCell">
+      <w:tcPr/>
+    </w:tblStylePr>
+    <w:tblStylePr w:type="seCell">
+      <w:tcPr/>
+    </w:tblStylePr>
+    <w:tblStylePr w:type="swCell">
+      <w:tcPr/>
+    </w:tblStylePr>
   </w:style>
   <w:style w:type="table" w:styleId="Table3">
     <w:basedOn w:val="TableNormal"/>

</xml_diff>

<commit_message>
Improves some phrasing and adds technology I now feel more confident with
</commit_message>
<xml_diff>
--- a/RyanLMcIntyre-cv-resume.docx
+++ b/RyanLMcIntyre-cv-resume.docx
@@ -98,12 +98,12 @@
                 <wp:inline distB="114300" distT="114300" distL="114300" distR="114300">
                   <wp:extent cx="152400" cy="152400"/>
                   <wp:effectExtent b="0" l="0" r="0" t="0"/>
-                  <wp:docPr descr="envelope.png" id="2" name="image2.png"/>
+                  <wp:docPr descr="envelope.png" id="2" name="image3.png"/>
                   <a:graphic>
                     <a:graphicData uri="http://schemas.openxmlformats.org/drawingml/2006/picture">
                       <pic:pic>
                         <pic:nvPicPr>
-                          <pic:cNvPr descr="envelope.png" id="0" name="image2.png"/>
+                          <pic:cNvPr descr="envelope.png" id="0" name="image3.png"/>
                           <pic:cNvPicPr preferRelativeResize="0"/>
                         </pic:nvPicPr>
                         <pic:blipFill>
@@ -195,12 +195,12 @@
                 <wp:inline distB="114300" distT="114300" distL="114300" distR="114300">
                   <wp:extent cx="152400" cy="152400"/>
                   <wp:effectExtent b="0" l="0" r="0" t="0"/>
-                  <wp:docPr descr="github.png" id="3" name="image3.png"/>
+                  <wp:docPr descr="github.png" id="3" name="image2.png"/>
                   <a:graphic>
                     <a:graphicData uri="http://schemas.openxmlformats.org/drawingml/2006/picture">
                       <pic:pic>
                         <pic:nvPicPr>
-                          <pic:cNvPr descr="github.png" id="0" name="image3.png"/>
+                          <pic:cNvPr descr="github.png" id="0" name="image2.png"/>
                           <pic:cNvPicPr preferRelativeResize="0"/>
                         </pic:nvPicPr>
                         <pic:blipFill>
@@ -445,7 +445,7 @@
                 <w:color w:val="434343"/>
                 <w:rtl w:val="0"/>
               </w:rPr>
-              <w:t xml:space="preserve">Proficient in PHP, SQL, MVC, Python</w:t>
+              <w:t xml:space="preserve">Proficient in React, PHP, SQL, MVC, Python</w:t>
             </w:r>
           </w:p>
           <w:p>
@@ -744,7 +744,7 @@
                 <w:color w:val="434343"/>
                 <w:rtl w:val="0"/>
               </w:rPr>
-              <w:t xml:space="preserve">Modernizing UI platform for OneID system using React, Redux, Node.js</w:t>
+              <w:t xml:space="preserve">Modernizing UI platform for OneID system using React, Redux, Node.js, Jest</w:t>
             </w:r>
           </w:p>
           <w:p>
@@ -766,7 +766,7 @@
                 <w:color w:val="434343"/>
                 <w:rtl w:val="0"/>
               </w:rPr>
-              <w:t xml:space="preserve">Developing and automating CI CD for various projects using Gitlab, Docker</w:t>
+              <w:t xml:space="preserve">Developing and automating CI CD for various projects using Gitlab, Docker, Bash Scripts</w:t>
             </w:r>
             <w:r>
               <w:rPr>
@@ -1966,7 +1966,7 @@
                 <w:color w:val="434343"/>
                 <w:rtl w:val="0"/>
               </w:rPr>
-              <w:t xml:space="preserve">Used Fireworks, Photoshop, and Gimp to create UI elements from mockups</w:t>
+              <w:t xml:space="preserve">Created custom UI elements from mockups in Fireworks, Photoshop, and Gimp</w:t>
             </w:r>
             <w:r>
               <w:rPr>
@@ -2246,7 +2246,7 @@
                 <w:color w:val="434343"/>
                 <w:rtl w:val="0"/>
               </w:rPr>
-              <w:t xml:space="preserve">Oracle PL/SQL client/server final project and an Amazon.com like clone for a final software engineering project using PHP</w:t>
+              <w:t xml:space="preserve">Oracle PL/SQL client-server final project and PHP backed Amazon.com like e-commerce final software engineering project</w:t>
             </w:r>
           </w:p>
           <w:p>

</xml_diff>

<commit_message>
Reworks bullets, images, disney description and other other minor updates
</commit_message>
<xml_diff>
--- a/RyanLMcIntyre-cv-resume.docx
+++ b/RyanLMcIntyre-cv-resume.docx
@@ -34,13 +34,13 @@
       </w:tblPr>
       <w:tblGrid>
         <w:gridCol w:w="6750"/>
-        <w:gridCol w:w="585"/>
-        <w:gridCol w:w="4185"/>
+        <w:gridCol w:w="105"/>
+        <w:gridCol w:w="4665"/>
         <w:tblGridChange w:id="0">
           <w:tblGrid>
             <w:gridCol w:w="6750"/>
-            <w:gridCol w:w="585"/>
-            <w:gridCol w:w="4185"/>
+            <w:gridCol w:w="105"/>
+            <w:gridCol w:w="4665"/>
           </w:tblGrid>
         </w:tblGridChange>
       </w:tblGrid>
@@ -55,7 +55,7 @@
               <w:bottom w:w="0.0" w:type="dxa"/>
               <w:right w:w="0.0" w:type="dxa"/>
             </w:tcMar>
-            <w:vAlign w:val="top"/>
+            <w:vAlign w:val="bottom"/>
           </w:tcPr>
           <w:p>
             <w:pPr>
@@ -64,6 +64,7 @@
               <w:keepLines w:val="0"/>
               <w:widowControl w:val="0"/>
               <w:spacing w:line="264" w:lineRule="auto"/>
+              <w:ind w:left="90" w:hanging="30"/>
               <w:rPr>
                 <w:b w:val="1"/>
                 <w:color w:val="073763"/>
@@ -88,53 +89,57 @@
             <w:pPr>
               <w:widowControl w:val="0"/>
               <w:spacing w:line="264" w:lineRule="auto"/>
+              <w:ind w:left="90" w:hanging="30"/>
               <w:rPr/>
             </w:pPr>
+            <w:hyperlink r:id="rId6">
+              <w:r>
+                <w:rPr>
+                  <w:color w:val="1155cc"/>
+                  <w:u w:val="single"/>
+                </w:rPr>
+                <w:drawing>
+                  <wp:inline distB="114300" distT="114300" distL="114300" distR="114300">
+                    <wp:extent cx="228600" cy="190500"/>
+                    <wp:effectExtent b="0" l="0" r="0" t="0"/>
+                    <wp:docPr id="3" name="image2.png"/>
+                    <a:graphic>
+                      <a:graphicData uri="http://schemas.openxmlformats.org/drawingml/2006/picture">
+                        <pic:pic>
+                          <pic:nvPicPr>
+                            <pic:cNvPr id="0" name="image2.png"/>
+                            <pic:cNvPicPr preferRelativeResize="0"/>
+                          </pic:nvPicPr>
+                          <pic:blipFill>
+                            <a:blip r:embed="rId7"/>
+                            <a:srcRect b="0" l="0" r="0" t="0"/>
+                            <a:stretch>
+                              <a:fillRect/>
+                            </a:stretch>
+                          </pic:blipFill>
+                          <pic:spPr>
+                            <a:xfrm>
+                              <a:off x="0" y="0"/>
+                              <a:ext cx="228600" cy="190500"/>
+                            </a:xfrm>
+                            <a:prstGeom prst="rect"/>
+                            <a:ln/>
+                          </pic:spPr>
+                        </pic:pic>
+                      </a:graphicData>
+                    </a:graphic>
+                  </wp:inline>
+                </w:drawing>
+              </w:r>
+            </w:hyperlink>
             <w:r>
               <w:rPr>
                 <w:color w:val="073763"/>
-              </w:rPr>
-              <w:drawing>
-                <wp:inline distB="114300" distT="114300" distL="114300" distR="114300">
-                  <wp:extent cx="152400" cy="152400"/>
-                  <wp:effectExtent b="0" l="0" r="0" t="0"/>
-                  <wp:docPr descr="envelope.png" id="2" name="image3.png"/>
-                  <a:graphic>
-                    <a:graphicData uri="http://schemas.openxmlformats.org/drawingml/2006/picture">
-                      <pic:pic>
-                        <pic:nvPicPr>
-                          <pic:cNvPr descr="envelope.png" id="0" name="image3.png"/>
-                          <pic:cNvPicPr preferRelativeResize="0"/>
-                        </pic:nvPicPr>
-                        <pic:blipFill>
-                          <a:blip r:embed="rId6"/>
-                          <a:srcRect b="0" l="0" r="0" t="0"/>
-                          <a:stretch>
-                            <a:fillRect/>
-                          </a:stretch>
-                        </pic:blipFill>
-                        <pic:spPr>
-                          <a:xfrm>
-                            <a:off x="0" y="0"/>
-                            <a:ext cx="152400" cy="152400"/>
-                          </a:xfrm>
-                          <a:prstGeom prst="rect"/>
-                          <a:ln/>
-                        </pic:spPr>
-                      </pic:pic>
-                    </a:graphicData>
-                  </a:graphic>
-                </wp:inline>
-              </w:drawing>
-            </w:r>
-            <w:r>
-              <w:rPr>
-                <w:color w:val="073763"/>
                 <w:rtl w:val="0"/>
               </w:rPr>
               <w:t xml:space="preserve"> </w:t>
             </w:r>
-            <w:hyperlink r:id="rId7">
+            <w:hyperlink r:id="rId8">
               <w:r>
                 <w:rPr>
                   <w:color w:val="073763"/>
@@ -165,73 +170,60 @@
           <w:p>
             <w:pPr>
               <w:widowControl w:val="0"/>
-              <w:spacing w:line="264" w:lineRule="auto"/>
-              <w:rPr>
-                <w:color w:val="073763"/>
+              <w:spacing w:line="240" w:lineRule="auto"/>
+              <w:rPr>
                 <w:sz w:val="12"/>
                 <w:szCs w:val="12"/>
               </w:rPr>
             </w:pPr>
-            <w:r>
-              <w:rPr>
-                <w:rtl w:val="0"/>
-              </w:rPr>
-            </w:r>
-          </w:p>
-          <w:p>
-            <w:pPr>
-              <w:widowControl w:val="0"/>
-              <w:spacing w:line="240" w:lineRule="auto"/>
-              <w:rPr>
-                <w:sz w:val="12"/>
-                <w:szCs w:val="12"/>
-              </w:rPr>
-            </w:pPr>
+            <w:hyperlink r:id="rId9">
+              <w:r>
+                <w:rPr>
+                  <w:color w:val="1155cc"/>
+                  <w:u w:val="single"/>
+                </w:rPr>
+                <w:drawing>
+                  <wp:inline distB="114300" distT="114300" distL="114300" distR="114300">
+                    <wp:extent cx="228600" cy="190500"/>
+                    <wp:effectExtent b="0" l="0" r="0" t="0"/>
+                    <wp:docPr id="2" name="image3.png"/>
+                    <a:graphic>
+                      <a:graphicData uri="http://schemas.openxmlformats.org/drawingml/2006/picture">
+                        <pic:pic>
+                          <pic:nvPicPr>
+                            <pic:cNvPr id="0" name="image3.png"/>
+                            <pic:cNvPicPr preferRelativeResize="0"/>
+                          </pic:nvPicPr>
+                          <pic:blipFill>
+                            <a:blip r:embed="rId10"/>
+                            <a:srcRect b="0" l="0" r="0" t="0"/>
+                            <a:stretch>
+                              <a:fillRect/>
+                            </a:stretch>
+                          </pic:blipFill>
+                          <pic:spPr>
+                            <a:xfrm>
+                              <a:off x="0" y="0"/>
+                              <a:ext cx="228600" cy="190500"/>
+                            </a:xfrm>
+                            <a:prstGeom prst="rect"/>
+                            <a:ln/>
+                          </pic:spPr>
+                        </pic:pic>
+                      </a:graphicData>
+                    </a:graphic>
+                  </wp:inline>
+                </w:drawing>
+              </w:r>
+            </w:hyperlink>
             <w:r>
               <w:rPr>
                 <w:color w:val="073763"/>
-              </w:rPr>
-              <w:drawing>
-                <wp:inline distB="114300" distT="114300" distL="114300" distR="114300">
-                  <wp:extent cx="152400" cy="152400"/>
-                  <wp:effectExtent b="0" l="0" r="0" t="0"/>
-                  <wp:docPr descr="github.png" id="3" name="image2.png"/>
-                  <a:graphic>
-                    <a:graphicData uri="http://schemas.openxmlformats.org/drawingml/2006/picture">
-                      <pic:pic>
-                        <pic:nvPicPr>
-                          <pic:cNvPr descr="github.png" id="0" name="image2.png"/>
-                          <pic:cNvPicPr preferRelativeResize="0"/>
-                        </pic:nvPicPr>
-                        <pic:blipFill>
-                          <a:blip r:embed="rId8"/>
-                          <a:srcRect b="0" l="0" r="0" t="0"/>
-                          <a:stretch>
-                            <a:fillRect/>
-                          </a:stretch>
-                        </pic:blipFill>
-                        <pic:spPr>
-                          <a:xfrm>
-                            <a:off x="0" y="0"/>
-                            <a:ext cx="152400" cy="152400"/>
-                          </a:xfrm>
-                          <a:prstGeom prst="rect"/>
-                          <a:ln/>
-                        </pic:spPr>
-                      </pic:pic>
-                    </a:graphicData>
-                  </a:graphic>
-                </wp:inline>
-              </w:drawing>
-            </w:r>
-            <w:r>
-              <w:rPr>
-                <w:color w:val="073763"/>
                 <w:rtl w:val="0"/>
               </w:rPr>
               <w:t xml:space="preserve"> </w:t>
             </w:r>
-            <w:hyperlink r:id="rId9">
+            <w:hyperlink r:id="rId11">
               <w:r>
                 <w:rPr>
                   <w:color w:val="073763"/>
@@ -258,40 +250,50 @@
             <w:r>
               <w:rPr>
                 <w:color w:val="073763"/>
-              </w:rPr>
-              <w:drawing>
-                <wp:inline distB="114300" distT="114300" distL="114300" distR="114300">
-                  <wp:extent cx="152400" cy="152400"/>
-                  <wp:effectExtent b="0" l="0" r="0" t="0"/>
-                  <wp:docPr descr="linkedin.png" id="1" name="image1.png"/>
-                  <a:graphic>
-                    <a:graphicData uri="http://schemas.openxmlformats.org/drawingml/2006/picture">
-                      <pic:pic>
-                        <pic:nvPicPr>
-                          <pic:cNvPr descr="linkedin.png" id="0" name="image1.png"/>
-                          <pic:cNvPicPr preferRelativeResize="0"/>
-                        </pic:nvPicPr>
-                        <pic:blipFill>
-                          <a:blip r:embed="rId10"/>
-                          <a:srcRect b="0" l="0" r="0" t="0"/>
-                          <a:stretch>
-                            <a:fillRect/>
-                          </a:stretch>
-                        </pic:blipFill>
-                        <pic:spPr>
-                          <a:xfrm>
-                            <a:off x="0" y="0"/>
-                            <a:ext cx="152400" cy="152400"/>
-                          </a:xfrm>
-                          <a:prstGeom prst="rect"/>
-                          <a:ln/>
-                        </pic:spPr>
-                      </pic:pic>
-                    </a:graphicData>
-                  </a:graphic>
-                </wp:inline>
-              </w:drawing>
-            </w:r>
+                <w:rtl w:val="0"/>
+              </w:rPr>
+              <w:t xml:space="preserve"> </w:t>
+            </w:r>
+            <w:hyperlink r:id="rId12">
+              <w:r>
+                <w:rPr>
+                  <w:color w:val="1155cc"/>
+                  <w:u w:val="single"/>
+                </w:rPr>
+                <w:drawing>
+                  <wp:inline distB="114300" distT="114300" distL="114300" distR="114300">
+                    <wp:extent cx="190500" cy="190500"/>
+                    <wp:effectExtent b="0" l="0" r="0" t="0"/>
+                    <wp:docPr id="1" name="image1.png"/>
+                    <a:graphic>
+                      <a:graphicData uri="http://schemas.openxmlformats.org/drawingml/2006/picture">
+                        <pic:pic>
+                          <pic:nvPicPr>
+                            <pic:cNvPr id="0" name="image1.png"/>
+                            <pic:cNvPicPr preferRelativeResize="0"/>
+                          </pic:nvPicPr>
+                          <pic:blipFill>
+                            <a:blip r:embed="rId13"/>
+                            <a:srcRect b="0" l="0" r="0" t="0"/>
+                            <a:stretch>
+                              <a:fillRect/>
+                            </a:stretch>
+                          </pic:blipFill>
+                          <pic:spPr>
+                            <a:xfrm>
+                              <a:off x="0" y="0"/>
+                              <a:ext cx="190500" cy="190500"/>
+                            </a:xfrm>
+                            <a:prstGeom prst="rect"/>
+                            <a:ln/>
+                          </pic:spPr>
+                        </pic:pic>
+                      </a:graphicData>
+                    </a:graphic>
+                  </wp:inline>
+                </w:drawing>
+              </w:r>
+            </w:hyperlink>
             <w:r>
               <w:rPr>
                 <w:color w:val="073763"/>
@@ -299,7 +301,7 @@
               </w:rPr>
               <w:t xml:space="preserve"> </w:t>
             </w:r>
-            <w:hyperlink r:id="rId11">
+            <w:hyperlink r:id="rId14">
               <w:r>
                 <w:rPr>
                   <w:color w:val="073763"/>
@@ -320,6 +322,7 @@
     </w:tbl>
     <w:p>
       <w:pPr>
+        <w:ind w:left="0" w:firstLine="0"/>
         <w:rPr>
           <w:sz w:val="8"/>
           <w:szCs w:val="8"/>
@@ -367,7 +370,9 @@
           <w:p>
             <w:pPr>
               <w:pStyle w:val="Heading1"/>
-              <w:rPr>
+              <w:ind w:left="90" w:firstLine="0"/>
+              <w:rPr>
+                <w:b w:val="1"/>
                 <w:sz w:val="12"/>
                 <w:szCs w:val="12"/>
               </w:rPr>
@@ -414,6 +419,29 @@
               <w:spacing w:line="252.00000000000003" w:lineRule="auto"/>
               <w:ind w:left="576" w:hanging="288"/>
               <w:rPr>
+                <w:rFonts w:ascii="Roboto" w:cs="Roboto" w:eastAsia="Roboto" w:hAnsi="Roboto"/>
+                <w:color w:val="434343"/>
+              </w:rPr>
+            </w:pPr>
+            <w:r>
+              <w:rPr>
+                <w:rFonts w:ascii="Roboto" w:cs="Roboto" w:eastAsia="Roboto" w:hAnsi="Roboto"/>
+                <w:color w:val="434343"/>
+                <w:rtl w:val="0"/>
+              </w:rPr>
+              <w:t xml:space="preserve">Experienced in: JavaScript, React, jQuery, CSS, HTML5</w:t>
+            </w:r>
+          </w:p>
+          <w:p>
+            <w:pPr>
+              <w:widowControl w:val="0"/>
+              <w:numPr>
+                <w:ilvl w:val="0"/>
+                <w:numId w:val="3"/>
+              </w:numPr>
+              <w:spacing w:line="252.00000000000003" w:lineRule="auto"/>
+              <w:ind w:left="576" w:hanging="288"/>
+              <w:rPr>
                 <w:color w:val="434343"/>
                 <w:u w:val="none"/>
               </w:rPr>
@@ -423,7 +451,7 @@
                 <w:color w:val="434343"/>
                 <w:rtl w:val="0"/>
               </w:rPr>
-              <w:t xml:space="preserve">Experienced in JavaScript, Angular, jQuery, CSS, HTML5</w:t>
+              <w:t xml:space="preserve">Worked with: Docker, Angular, PHP, SQL, MVC, Python</w:t>
             </w:r>
           </w:p>
           <w:p>
@@ -437,57 +465,14 @@
               <w:ind w:left="576" w:hanging="288"/>
               <w:rPr>
                 <w:color w:val="434343"/>
-                <w:u w:val="none"/>
-              </w:rPr>
-            </w:pPr>
-            <w:r>
-              <w:rPr>
-                <w:color w:val="434343"/>
-                <w:rtl w:val="0"/>
-              </w:rPr>
-              <w:t xml:space="preserve">Proficient in React, PHP, SQL, MVC, Python</w:t>
-            </w:r>
-          </w:p>
-          <w:p>
-            <w:pPr>
-              <w:widowControl w:val="0"/>
-              <w:numPr>
-                <w:ilvl w:val="0"/>
-                <w:numId w:val="3"/>
-              </w:numPr>
-              <w:spacing w:line="252.00000000000003" w:lineRule="auto"/>
-              <w:ind w:left="576" w:hanging="288"/>
-              <w:rPr>
-                <w:color w:val="434343"/>
-              </w:rPr>
-            </w:pPr>
-            <w:r>
-              <w:rPr>
-                <w:color w:val="434343"/>
-                <w:rtl w:val="0"/>
-              </w:rPr>
-              <w:t xml:space="preserve">Exposure to C#, Vue.js, React, AWS, IIS, Flask, Node.js</w:t>
-            </w:r>
-          </w:p>
-          <w:p>
-            <w:pPr>
-              <w:widowControl w:val="0"/>
-              <w:numPr>
-                <w:ilvl w:val="0"/>
-                <w:numId w:val="3"/>
-              </w:numPr>
-              <w:spacing w:line="252.00000000000003" w:lineRule="auto"/>
-              <w:ind w:left="576" w:hanging="288"/>
-              <w:rPr>
-                <w:color w:val="434343"/>
-              </w:rPr>
-            </w:pPr>
-            <w:r>
-              <w:rPr>
-                <w:color w:val="434343"/>
-                <w:rtl w:val="0"/>
-              </w:rPr>
-              <w:t xml:space="preserve">Extended JavaScript custom subclass view framework</w:t>
+              </w:rPr>
+            </w:pPr>
+            <w:r>
+              <w:rPr>
+                <w:color w:val="434343"/>
+                <w:rtl w:val="0"/>
+              </w:rPr>
+              <w:t xml:space="preserve">Exposure to: Swift, Kotlin, Vue.js, AWS, Node.js, C# .NET</w:t>
             </w:r>
           </w:p>
         </w:tc>
@@ -523,6 +508,29 @@
                 <w:color w:val="434343"/>
                 <w:rtl w:val="0"/>
               </w:rPr>
+              <w:t xml:space="preserve">Created SPA &amp; SaaS web apps in various technologies</w:t>
+            </w:r>
+          </w:p>
+          <w:p>
+            <w:pPr>
+              <w:widowControl w:val="0"/>
+              <w:numPr>
+                <w:ilvl w:val="0"/>
+                <w:numId w:val="3"/>
+              </w:numPr>
+              <w:spacing w:line="252.00000000000003" w:lineRule="auto"/>
+              <w:ind w:left="576" w:hanging="288"/>
+              <w:jc w:val="both"/>
+              <w:rPr>
+                <w:color w:val="434343"/>
+                <w:u w:val="none"/>
+              </w:rPr>
+            </w:pPr>
+            <w:r>
+              <w:rPr>
+                <w:color w:val="434343"/>
+                <w:rtl w:val="0"/>
+              </w:rPr>
               <w:t xml:space="preserve">Developed PHP web apps interfacing MSSQL &amp; MySQL</w:t>
             </w:r>
           </w:p>
@@ -547,28 +555,6 @@
                 <w:rtl w:val="0"/>
               </w:rPr>
               <w:t xml:space="preserve">Iterative design of SQL, T-SQL, stored procs &amp; triggers</w:t>
-            </w:r>
-          </w:p>
-          <w:p>
-            <w:pPr>
-              <w:widowControl w:val="0"/>
-              <w:numPr>
-                <w:ilvl w:val="0"/>
-                <w:numId w:val="3"/>
-              </w:numPr>
-              <w:spacing w:line="252.00000000000003" w:lineRule="auto"/>
-              <w:ind w:left="576" w:hanging="288"/>
-              <w:rPr>
-                <w:color w:val="434343"/>
-                <w:u w:val="none"/>
-              </w:rPr>
-            </w:pPr>
-            <w:r>
-              <w:rPr>
-                <w:color w:val="434343"/>
-                <w:rtl w:val="0"/>
-              </w:rPr>
-              <w:t xml:space="preserve">Created SPA &amp; SaaS web apps in various technologies</w:t>
             </w:r>
           </w:p>
         </w:tc>
@@ -590,12 +576,8 @@
           <w:p>
             <w:pPr>
               <w:pStyle w:val="Heading1"/>
-              <w:keepNext w:val="0"/>
-              <w:keepLines w:val="0"/>
-              <w:rPr>
-                <w:sz w:val="12"/>
-                <w:szCs w:val="12"/>
-              </w:rPr>
+              <w:ind w:left="90" w:hanging="30"/>
+              <w:rPr/>
             </w:pPr>
             <w:bookmarkStart w:colFirst="0" w:colLast="0" w:name="_568m8j9ylzr3" w:id="3"/>
             <w:bookmarkEnd w:id="3"/>
@@ -604,11 +586,6 @@
                 <w:rtl w:val="0"/>
               </w:rPr>
               <w:t xml:space="preserve">Experience</w:t>
-            </w:r>
-            <w:r>
-              <w:rPr>
-                <w:rtl w:val="0"/>
-              </w:rPr>
             </w:r>
           </w:p>
         </w:tc>
@@ -635,8 +612,11 @@
               <w:tabs>
                 <w:tab w:val="right" w:pos="7185"/>
               </w:tabs>
-              <w:rPr>
-                <w:color w:val="434343"/>
+              <w:ind w:left="180" w:firstLine="0"/>
+              <w:rPr>
+                <w:color w:val="434343"/>
+                <w:sz w:val="22"/>
+                <w:szCs w:val="22"/>
               </w:rPr>
             </w:pPr>
             <w:bookmarkStart w:colFirst="0" w:colLast="0" w:name="_6a8sl9l9nie3" w:id="4"/>
@@ -648,23 +628,7 @@
                 <w:szCs w:val="22"/>
                 <w:rtl w:val="0"/>
               </w:rPr>
-              <w:t xml:space="preserve">Web Developer - </w:t>
-            </w:r>
-            <w:r>
-              <w:rPr>
-                <w:color w:val="073763"/>
-                <w:rtl w:val="0"/>
-              </w:rPr>
-              <w:t xml:space="preserve">Teksystems</w:t>
-            </w:r>
-            <w:r>
-              <w:rPr>
-                <w:color w:val="073763"/>
-                <w:sz w:val="22"/>
-                <w:szCs w:val="22"/>
-                <w:rtl w:val="0"/>
-              </w:rPr>
-              <w:t xml:space="preserve"> (Disney)</w:t>
+              <w:t xml:space="preserve">Web Developer - Teksystems (Disney)</w:t>
             </w:r>
             <w:r>
               <w:rPr>
@@ -695,15 +659,18 @@
                 <w:tab w:val="right" w:pos="7185"/>
               </w:tabs>
               <w:jc w:val="right"/>
-              <w:rPr/>
+              <w:rPr>
+                <w:color w:val="666666"/>
+              </w:rPr>
             </w:pPr>
             <w:bookmarkStart w:colFirst="0" w:colLast="0" w:name="_c5y7pxg29nbj" w:id="5"/>
             <w:bookmarkEnd w:id="5"/>
             <w:r>
               <w:rPr>
-                <w:rtl w:val="0"/>
-              </w:rPr>
-              <w:t xml:space="preserve">Nov 2018 - Current</w:t>
+                <w:color w:val="666666"/>
+                <w:rtl w:val="0"/>
+              </w:rPr>
+              <w:t xml:space="preserve">November 2018 - Current</w:t>
             </w:r>
           </w:p>
         </w:tc>
@@ -744,7 +711,7 @@
                 <w:color w:val="434343"/>
                 <w:rtl w:val="0"/>
               </w:rPr>
-              <w:t xml:space="preserve">Modernizing UI platform for OneID system using React, Redux, Node.js, Jest</w:t>
+              <w:t xml:space="preserve">Modernizing the OneID platform UI using JavaScript ES6, Webpack, React, Redux, Docker, Node.js, Jest, Puppeteer</w:t>
             </w:r>
           </w:p>
           <w:p>
@@ -757,6 +724,28 @@
               <w:spacing w:line="252.00000000000003" w:lineRule="auto"/>
               <w:ind w:left="576" w:hanging="288"/>
               <w:rPr>
+                <w:color w:val="434343"/>
+                <w:u w:val="none"/>
+              </w:rPr>
+            </w:pPr>
+            <w:r>
+              <w:rPr>
+                <w:color w:val="434343"/>
+                <w:rtl w:val="0"/>
+              </w:rPr>
+              <w:t xml:space="preserve">Integral in developing the configuration driven view renderer and POCing the schema builders pattern</w:t>
+            </w:r>
+          </w:p>
+          <w:p>
+            <w:pPr>
+              <w:widowControl w:val="0"/>
+              <w:numPr>
+                <w:ilvl w:val="0"/>
+                <w:numId w:val="2"/>
+              </w:numPr>
+              <w:spacing w:line="252.00000000000003" w:lineRule="auto"/>
+              <w:ind w:left="576" w:hanging="288"/>
+              <w:rPr>
                 <w:b w:val="0"/>
                 <w:color w:val="434343"/>
               </w:rPr>
@@ -766,12 +755,29 @@
                 <w:color w:val="434343"/>
                 <w:rtl w:val="0"/>
               </w:rPr>
-              <w:t xml:space="preserve">Developing and automating CI CD for various projects using Gitlab, Docker, Bash Scripts</w:t>
-            </w:r>
-            <w:r>
-              <w:rPr>
-                <w:rtl w:val="0"/>
-              </w:rPr>
+              <w:t xml:space="preserve">Migrated and deployed 4 project pipelines from Jenkins Distelli CI CD to Gitlab CI/CD while using Docker, Google Cloud</w:t>
+            </w:r>
+          </w:p>
+          <w:p>
+            <w:pPr>
+              <w:widowControl w:val="0"/>
+              <w:numPr>
+                <w:ilvl w:val="0"/>
+                <w:numId w:val="2"/>
+              </w:numPr>
+              <w:spacing w:line="252.00000000000003" w:lineRule="auto"/>
+              <w:ind w:left="576" w:hanging="288"/>
+              <w:rPr>
+                <w:color w:val="434343"/>
+                <w:u w:val="none"/>
+              </w:rPr>
+            </w:pPr>
+            <w:r>
+              <w:rPr>
+                <w:color w:val="434343"/>
+                <w:rtl w:val="0"/>
+              </w:rPr>
+              <w:t xml:space="preserve">Integrating the iOS and Android mobile SDKs interface communication with the JavaScript Web API</w:t>
             </w:r>
           </w:p>
         </w:tc>
@@ -798,20 +804,15 @@
               <w:tabs>
                 <w:tab w:val="right" w:pos="7185"/>
               </w:tabs>
-              <w:ind w:left="0" w:firstLine="0"/>
-              <w:rPr>
-                <w:color w:val="434343"/>
+              <w:ind w:left="180" w:firstLine="0"/>
+              <w:rPr>
+                <w:color w:val="434343"/>
+                <w:sz w:val="22"/>
+                <w:szCs w:val="22"/>
               </w:rPr>
             </w:pPr>
             <w:bookmarkStart w:colFirst="0" w:colLast="0" w:name="_ukmnmimf3k6q" w:id="6"/>
             <w:bookmarkEnd w:id="6"/>
-            <w:r>
-              <w:rPr>
-                <w:color w:val="434343"/>
-                <w:rtl w:val="0"/>
-              </w:rPr>
-              <w:t xml:space="preserve">   </w:t>
-            </w:r>
             <w:r>
               <w:rPr>
                 <w:color w:val="073763"/>
@@ -819,14 +820,7 @@
                 <w:szCs w:val="22"/>
                 <w:rtl w:val="0"/>
               </w:rPr>
-              <w:t xml:space="preserve">Software Engineer - </w:t>
-            </w:r>
-            <w:r>
-              <w:rPr>
-                <w:color w:val="073763"/>
-                <w:rtl w:val="0"/>
-              </w:rPr>
-              <w:t xml:space="preserve">Teksystems (Wyndham Capital)</w:t>
+              <w:t xml:space="preserve">Software Engineer - Teksystems (Wyndham Capital)</w:t>
             </w:r>
             <w:r>
               <w:rPr>
@@ -857,15 +851,18 @@
                 <w:tab w:val="right" w:pos="7185"/>
               </w:tabs>
               <w:jc w:val="right"/>
-              <w:rPr/>
+              <w:rPr>
+                <w:color w:val="666666"/>
+              </w:rPr>
             </w:pPr>
             <w:bookmarkStart w:colFirst="0" w:colLast="0" w:name="_6fizdmftbah" w:id="7"/>
             <w:bookmarkEnd w:id="7"/>
             <w:r>
               <w:rPr>
-                <w:rtl w:val="0"/>
-              </w:rPr>
-              <w:t xml:space="preserve">Oct 2017 - Sept 2018</w:t>
+                <w:color w:val="666666"/>
+                <w:rtl w:val="0"/>
+              </w:rPr>
+              <w:t xml:space="preserve">October 2017 - September 2018</w:t>
             </w:r>
           </w:p>
         </w:tc>
@@ -1046,8 +1043,11 @@
               <w:tabs>
                 <w:tab w:val="right" w:pos="7185"/>
               </w:tabs>
-              <w:rPr>
-                <w:color w:val="434343"/>
+              <w:ind w:left="180" w:firstLine="0"/>
+              <w:rPr>
+                <w:color w:val="434343"/>
+                <w:sz w:val="22"/>
+                <w:szCs w:val="22"/>
               </w:rPr>
             </w:pPr>
             <w:bookmarkStart w:colFirst="0" w:colLast="0" w:name="_m2c92zjd46i5" w:id="10"/>
@@ -1059,14 +1059,7 @@
                 <w:szCs w:val="22"/>
                 <w:rtl w:val="0"/>
               </w:rPr>
-              <w:t xml:space="preserve">Application Developer - </w:t>
-            </w:r>
-            <w:r>
-              <w:rPr>
-                <w:color w:val="073763"/>
-                <w:rtl w:val="0"/>
-              </w:rPr>
-              <w:t xml:space="preserve">Teksystems (Bank of America)</w:t>
+              <w:t xml:space="preserve">Application Developer - Teksystems (Bank of America)</w:t>
             </w:r>
             <w:r>
               <w:rPr>
@@ -1097,15 +1090,18 @@
                 <w:tab w:val="right" w:pos="7185"/>
               </w:tabs>
               <w:jc w:val="right"/>
-              <w:rPr/>
+              <w:rPr>
+                <w:color w:val="666666"/>
+              </w:rPr>
             </w:pPr>
             <w:bookmarkStart w:colFirst="0" w:colLast="0" w:name="_x3vmxko63tc8" w:id="11"/>
             <w:bookmarkEnd w:id="11"/>
             <w:r>
               <w:rPr>
-                <w:rtl w:val="0"/>
-              </w:rPr>
-              <w:t xml:space="preserve">July 2016 - Sept 2017</w:t>
+                <w:color w:val="666666"/>
+                <w:rtl w:val="0"/>
+              </w:rPr>
+              <w:t xml:space="preserve">July 2016 - September 2017</w:t>
             </w:r>
             <w:r>
               <w:rPr>
@@ -1190,7 +1186,7 @@
                 <w:color w:val="434343"/>
                 <w:rtl w:val="0"/>
               </w:rPr>
-              <w:t xml:space="preserve">Enforced JSHint and ESLint to improve code style, quality and standards</w:t>
+              <w:t xml:space="preserve">Enforced strong code quality, standards and coverage with JSHint, ESLint, Karma to run Jasmine unit tests</w:t>
             </w:r>
           </w:p>
           <w:p>
@@ -1212,27 +1208,6 @@
                 <w:rtl w:val="0"/>
               </w:rPr>
               <w:t xml:space="preserve">Executed code reviews and meetings with UI team to improve code standards</w:t>
-            </w:r>
-          </w:p>
-          <w:p>
-            <w:pPr>
-              <w:widowControl w:val="0"/>
-              <w:numPr>
-                <w:ilvl w:val="0"/>
-                <w:numId w:val="2"/>
-              </w:numPr>
-              <w:spacing w:line="252.00000000000003" w:lineRule="auto"/>
-              <w:ind w:left="576" w:hanging="288"/>
-              <w:rPr>
-                <w:color w:val="434343"/>
-              </w:rPr>
-            </w:pPr>
-            <w:r>
-              <w:rPr>
-                <w:color w:val="434343"/>
-                <w:rtl w:val="0"/>
-              </w:rPr>
-              <w:t xml:space="preserve">Used Karma to implement Jasmine unit tests</w:t>
             </w:r>
             <w:r>
               <w:rPr>
@@ -1301,8 +1276,11 @@
               <w:tabs>
                 <w:tab w:val="right" w:pos="7185"/>
               </w:tabs>
-              <w:rPr>
-                <w:color w:val="434343"/>
+              <w:ind w:left="180" w:firstLine="0"/>
+              <w:rPr>
+                <w:color w:val="434343"/>
+                <w:sz w:val="22"/>
+                <w:szCs w:val="22"/>
               </w:rPr>
             </w:pPr>
             <w:bookmarkStart w:colFirst="0" w:colLast="0" w:name="_vi4jfzod5jwr" w:id="14"/>
@@ -1314,14 +1292,7 @@
                 <w:szCs w:val="22"/>
                 <w:rtl w:val="0"/>
               </w:rPr>
-              <w:t xml:space="preserve">Software Engineer - </w:t>
-            </w:r>
-            <w:r>
-              <w:rPr>
-                <w:color w:val="073763"/>
-                <w:rtl w:val="0"/>
-              </w:rPr>
-              <w:t xml:space="preserve">Acronym Media</w:t>
+              <w:t xml:space="preserve">Software Engineer - Acronym Media</w:t>
             </w:r>
             <w:r>
               <w:rPr>
@@ -1353,13 +1324,15 @@
               </w:tabs>
               <w:ind w:left="165" w:firstLine="0"/>
               <w:jc w:val="right"/>
-              <w:rPr/>
+              <w:rPr>
+                <w:color w:val="666666"/>
+              </w:rPr>
             </w:pPr>
             <w:bookmarkStart w:colFirst="0" w:colLast="0" w:name="_x5woy7ngdafq" w:id="15"/>
             <w:bookmarkEnd w:id="15"/>
             <w:r>
               <w:rPr>
-                <w:color w:val="999999"/>
+                <w:color w:val="666666"/>
                 <w:sz w:val="20"/>
                 <w:szCs w:val="20"/>
                 <w:rtl w:val="0"/>
@@ -1429,7 +1402,7 @@
                 <w:color w:val="434343"/>
                 <w:rtl w:val="0"/>
               </w:rPr>
-              <w:t xml:space="preserve">Maximized rendering performance of custom JS datagrid across browsers by as much as 90%</w:t>
+              <w:t xml:space="preserve">Optimized rendering performance of custom JS datagrid across browsers by as much as 90%</w:t>
             </w:r>
           </w:p>
           <w:p>
@@ -1471,7 +1444,7 @@
                 <w:color w:val="434343"/>
                 <w:rtl w:val="0"/>
               </w:rPr>
-              <w:t xml:space="preserve">Extended functionality, features and performance of many custom JavaScript components</w:t>
+              <w:t xml:space="preserve">Extended functionality, features and performance of a custom JavaScript subclass view framework and components</w:t>
             </w:r>
           </w:p>
           <w:p>
@@ -1693,7 +1666,7 @@
               <w:tabs>
                 <w:tab w:val="right" w:pos="6750"/>
               </w:tabs>
-              <w:ind w:left="165" w:firstLine="0"/>
+              <w:ind w:left="180" w:firstLine="0"/>
               <w:rPr>
                 <w:color w:val="434343"/>
               </w:rPr>
@@ -1710,8 +1683,6 @@
             <w:r>
               <w:rPr>
                 <w:color w:val="073763"/>
-                <w:sz w:val="20"/>
-                <w:szCs w:val="20"/>
                 <w:rtl w:val="0"/>
               </w:rPr>
               <w:t xml:space="preserve">Funsational Inc</w:t>
@@ -1746,18 +1717,20 @@
               </w:tabs>
               <w:ind w:left="165" w:firstLine="0"/>
               <w:jc w:val="right"/>
-              <w:rPr/>
+              <w:rPr>
+                <w:color w:val="666666"/>
+              </w:rPr>
             </w:pPr>
             <w:bookmarkStart w:colFirst="0" w:colLast="0" w:name="_igjqoakyv6io" w:id="18"/>
             <w:bookmarkEnd w:id="18"/>
             <w:r>
               <w:rPr>
-                <w:color w:val="999999"/>
+                <w:color w:val="666666"/>
                 <w:sz w:val="20"/>
                 <w:szCs w:val="20"/>
                 <w:rtl w:val="0"/>
               </w:rPr>
-              <w:t xml:space="preserve">April 2008 - Jan 2011</w:t>
+              <w:t xml:space="preserve">April 2008 - January 2011</w:t>
             </w:r>
             <w:r>
               <w:rPr>
@@ -2032,9 +2005,7 @@
           <w:p>
             <w:pPr>
               <w:pStyle w:val="Heading1"/>
-              <w:keepNext w:val="0"/>
-              <w:keepLines w:val="0"/>
-              <w:widowControl w:val="0"/>
+              <w:ind w:left="90" w:hanging="30"/>
               <w:rPr/>
             </w:pPr>
             <w:bookmarkStart w:colFirst="0" w:colLast="0" w:name="_vufu83hcgz1w" w:id="20"/>
@@ -2116,6 +2087,7 @@
                     <w:tabs>
                       <w:tab w:val="right" w:pos="6750"/>
                     </w:tabs>
+                    <w:ind w:left="180" w:firstLine="0"/>
                     <w:rPr/>
                   </w:pPr>
                   <w:bookmarkStart w:colFirst="0" w:colLast="0" w:name="_t8k11l63z5qj" w:id="21"/>
@@ -2183,18 +2155,20 @@
                     </w:tabs>
                     <w:ind w:left="0" w:firstLine="0"/>
                     <w:jc w:val="right"/>
-                    <w:rPr/>
+                    <w:rPr>
+                      <w:color w:val="666666"/>
+                    </w:rPr>
                   </w:pPr>
                   <w:bookmarkStart w:colFirst="0" w:colLast="0" w:name="_xmrqogbiq38o" w:id="23"/>
                   <w:bookmarkEnd w:id="23"/>
                   <w:r>
                     <w:rPr>
-                      <w:color w:val="999999"/>
+                      <w:color w:val="666666"/>
                       <w:sz w:val="20"/>
                       <w:szCs w:val="20"/>
                       <w:rtl w:val="0"/>
                     </w:rPr>
-                    <w:t xml:space="preserve">Jan 2005 - June 2008</w:t>
+                    <w:t xml:space="preserve">January 2005 - June 2008</w:t>
                   </w:r>
                   <w:r>
                     <w:rPr>
@@ -2224,7 +2198,7 @@
                 <w:color w:val="434343"/>
                 <w:rtl w:val="0"/>
               </w:rPr>
-              <w:t xml:space="preserve">Developed an inventory tracking application using classic 3-tier architecture: UI, .NET (C#) and SQL Server</w:t>
+              <w:t xml:space="preserve">Developed an inventory tracking app, including barcode generator using 3-tier architecture: UI, C# .NET and SQL Server</w:t>
             </w:r>
           </w:p>
           <w:p>
@@ -2298,6 +2272,7 @@
               <w:keepNext w:val="0"/>
               <w:keepLines w:val="0"/>
               <w:widowControl w:val="0"/>
+              <w:ind w:left="90" w:hanging="30"/>
               <w:rPr>
                 <w:sz w:val="12"/>
                 <w:szCs w:val="12"/>
@@ -2345,6 +2320,7 @@
                 <w:tab w:val="right" w:pos="6750"/>
               </w:tabs>
               <w:spacing w:line="252.00000000000003" w:lineRule="auto"/>
+              <w:ind w:left="180" w:hanging="30"/>
               <w:rPr>
                 <w:color w:val="073763"/>
                 <w:sz w:val="20"/>
@@ -2358,7 +2334,7 @@
                 <w:color w:val="073763"/>
                 <w:rtl w:val="0"/>
               </w:rPr>
-              <w:t xml:space="preserve"> Nerd Fonts</w:t>
+              <w:t xml:space="preserve">Nerd Fonts</w:t>
             </w:r>
             <w:r>
               <w:rPr>
@@ -2379,7 +2355,7 @@
               </w:rPr>
               <w:t xml:space="preserve"> </w:t>
             </w:r>
-            <w:hyperlink r:id="rId12">
+            <w:hyperlink r:id="rId15">
               <w:r>
                 <w:rPr>
                   <w:color w:val="073763"/>
@@ -2438,21 +2414,21 @@
                 <w:color w:val="434343"/>
                 <w:rtl w:val="0"/>
               </w:rPr>
-              <w:t xml:space="preserve">60+ Contributors / 16</w:t>
-            </w:r>
-            <w:r>
-              <w:rPr>
-                <w:color w:val="434343"/>
-                <w:rtl w:val="0"/>
-              </w:rPr>
-              <w:t xml:space="preserve">,0</w:t>
-            </w:r>
-            <w:r>
-              <w:rPr>
-                <w:color w:val="434343"/>
-                <w:rtl w:val="0"/>
-              </w:rPr>
-              <w:t xml:space="preserve">00+ Stars / 1,000+ Forks</w:t>
+              <w:t xml:space="preserve">80+ Contributors / 19</w:t>
+            </w:r>
+            <w:r>
+              <w:rPr>
+                <w:color w:val="434343"/>
+                <w:rtl w:val="0"/>
+              </w:rPr>
+              <w:t xml:space="preserve">,5</w:t>
+            </w:r>
+            <w:r>
+              <w:rPr>
+                <w:color w:val="434343"/>
+                <w:rtl w:val="0"/>
+              </w:rPr>
+              <w:t xml:space="preserve">00+ Stars / 1,300+ Forks</w:t>
             </w:r>
             <w:r>
               <w:rPr>
@@ -2483,6 +2459,7 @@
                 <w:tab w:val="right" w:pos="6750"/>
               </w:tabs>
               <w:spacing w:line="252.00000000000003" w:lineRule="auto"/>
+              <w:ind w:left="180" w:hanging="30"/>
               <w:rPr>
                 <w:color w:val="073763"/>
                 <w:sz w:val="20"/>
@@ -2517,7 +2494,7 @@
               </w:rPr>
               <w:t xml:space="preserve"> </w:t>
             </w:r>
-            <w:hyperlink r:id="rId13">
+            <w:hyperlink r:id="rId16">
               <w:r>
                 <w:rPr>
                   <w:color w:val="073763"/>
@@ -2554,7 +2531,7 @@
                 <w:color w:val="434343"/>
                 <w:rtl w:val="0"/>
               </w:rPr>
-              <w:t xml:space="preserve">Adds file type glyphs/icons to many popular Vim plugins</w:t>
+              <w:t xml:space="preserve">Adds file type icons to many popular Vim plugins</w:t>
             </w:r>
           </w:p>
           <w:p>
@@ -2576,7 +2553,7 @@
                 <w:color w:val="434343"/>
                 <w:rtl w:val="0"/>
               </w:rPr>
-              <w:t xml:space="preserve">40+ Contributors / 2,700+ Stars / 150+ Forks</w:t>
+              <w:t xml:space="preserve">50+ Contributors / 3,000+ Stars / 150+ Forks</w:t>
             </w:r>
             <w:r>
               <w:rPr>
@@ -2623,8 +2600,8 @@
         <w:ind w:left="720" w:hanging="360"/>
       </w:pPr>
       <w:rPr>
-        <w:sz w:val="16"/>
-        <w:szCs w:val="16"/>
+        <w:sz w:val="20"/>
+        <w:szCs w:val="20"/>
         <w:u w:val="none"/>
       </w:rPr>
     </w:lvl>
@@ -2735,8 +2712,8 @@
         <w:ind w:left="720" w:hanging="360"/>
       </w:pPr>
       <w:rPr>
-        <w:sz w:val="16"/>
-        <w:szCs w:val="16"/>
+        <w:sz w:val="20"/>
+        <w:szCs w:val="20"/>
         <w:u w:val="none"/>
       </w:rPr>
     </w:lvl>
@@ -2847,8 +2824,8 @@
         <w:ind w:left="720" w:hanging="360"/>
       </w:pPr>
       <w:rPr>
-        <w:sz w:val="16"/>
-        <w:szCs w:val="16"/>
+        <w:sz w:val="20"/>
+        <w:szCs w:val="20"/>
         <w:u w:val="none"/>
       </w:rPr>
     </w:lvl>
@@ -2959,8 +2936,8 @@
         <w:ind w:left="720" w:hanging="360"/>
       </w:pPr>
       <w:rPr>
-        <w:sz w:val="16"/>
-        <w:szCs w:val="16"/>
+        <w:sz w:val="20"/>
+        <w:szCs w:val="20"/>
         <w:u w:val="none"/>
       </w:rPr>
     </w:lvl>
@@ -3081,14 +3058,15 @@
   <w:docDefaults>
     <w:rPrDefault>
       <w:rPr>
-        <w:rFonts w:ascii="Arial" w:cs="Arial" w:eastAsia="Arial" w:hAnsi="Arial"/>
-        <w:color w:val="666666"/>
+        <w:rFonts w:ascii="Roboto" w:cs="Roboto" w:eastAsia="Roboto" w:hAnsi="Roboto"/>
+        <w:color w:val="434343"/>
         <w:lang w:val="en"/>
       </w:rPr>
     </w:rPrDefault>
     <w:pPrDefault>
       <w:pPr>
-        <w:spacing w:line="276" w:lineRule="auto"/>
+        <w:spacing w:line="252.00000000000003" w:lineRule="auto"/>
+        <w:ind w:left="576" w:hanging="288"/>
       </w:pPr>
     </w:pPrDefault>
   </w:docDefaults>
@@ -3108,7 +3086,8 @@
       <w:spacing w:line="240" w:lineRule="auto"/>
     </w:pPr>
     <w:rPr>
-      <w:rFonts w:ascii="Oswald" w:cs="Oswald" w:eastAsia="Oswald" w:hAnsi="Oswald"/>
+      <w:rFonts w:ascii="Calibri" w:cs="Calibri" w:eastAsia="Calibri" w:hAnsi="Calibri"/>
+      <w:b w:val="1"/>
       <w:color w:val="073763"/>
       <w:sz w:val="32"/>
       <w:szCs w:val="32"/>
@@ -3236,6 +3215,42 @@
         <w:right w:w="100.0" w:type="dxa"/>
       </w:tblCellMar>
     </w:tblPr>
+    <w:tblStylePr w:type="band1Horz">
+      <w:tcPr/>
+    </w:tblStylePr>
+    <w:tblStylePr w:type="band1Vert">
+      <w:tcPr/>
+    </w:tblStylePr>
+    <w:tblStylePr w:type="band2Horz">
+      <w:tcPr/>
+    </w:tblStylePr>
+    <w:tblStylePr w:type="band2Vert">
+      <w:tcPr/>
+    </w:tblStylePr>
+    <w:tblStylePr w:type="firstCol">
+      <w:tcPr/>
+    </w:tblStylePr>
+    <w:tblStylePr w:type="firstRow">
+      <w:tcPr/>
+    </w:tblStylePr>
+    <w:tblStylePr w:type="lastCol">
+      <w:tcPr/>
+    </w:tblStylePr>
+    <w:tblStylePr w:type="lastRow">
+      <w:tcPr/>
+    </w:tblStylePr>
+    <w:tblStylePr w:type="neCell">
+      <w:tcPr/>
+    </w:tblStylePr>
+    <w:tblStylePr w:type="nwCell">
+      <w:tcPr/>
+    </w:tblStylePr>
+    <w:tblStylePr w:type="seCell">
+      <w:tcPr/>
+    </w:tblStylePr>
+    <w:tblStylePr w:type="swCell">
+      <w:tcPr/>
+    </w:tblStylePr>
   </w:style>
   <w:style w:type="table" w:styleId="Table2">
     <w:basedOn w:val="TableNormal"/>

</xml_diff>